<commit_message>
Modified TrackController-SRS.docx again since the information goes from CTC to wayside/TrainController only, not the opposite way.
</commit_message>
<xml_diff>
--- a/Documents/WorkPackage2/TrackController/TrackController-SRS.docx
+++ b/Documents/WorkPackage2/TrackController/TrackController-SRS.docx
@@ -42,7 +42,7 @@
                     <a:blip r:embed="rId8" cstate="print">
                       <a:extLst>
                         <a:ext uri="{28A0092B-C50C-407E-A947-70E740481C1C}">
-                          <a14:useLocalDpi xmlns="" xmlns:wpc="http://schemas.microsoft.com/office/word/2010/wordprocessingCanvas" xmlns:mc="http://schemas.openxmlformats.org/markup-compatibility/2006" xmlns:o="urn:schemas-microsoft-com:office:office" xmlns:v="urn:schemas-microsoft-com:vml" xmlns:wp14="http://schemas.microsoft.com/office/word/2010/wordprocessingDrawing" xmlns:w10="urn:schemas-microsoft-com:office:word" xmlns:w="http://schemas.openxmlformats.org/wordprocessingml/2006/main" xmlns:w14="http://schemas.microsoft.com/office/word/2010/wordml" xmlns:wpg="http://schemas.microsoft.com/office/word/2010/wordprocessingGroup" xmlns:wpi="http://schemas.microsoft.com/office/word/2010/wordprocessingInk" xmlns:wps="http://schemas.microsoft.com/office/word/2010/wordprocessingShape" xmlns:a14="http://schemas.microsoft.com/office/drawing/2010/main" val="0"/>
+                          <a14:useLocalDpi xmlns:a14="http://schemas.microsoft.com/office/drawing/2010/main" xmlns:wps="http://schemas.microsoft.com/office/word/2010/wordprocessingShape" xmlns:wpi="http://schemas.microsoft.com/office/word/2010/wordprocessingInk" xmlns:wpg="http://schemas.microsoft.com/office/word/2010/wordprocessingGroup" xmlns:w14="http://schemas.microsoft.com/office/word/2010/wordml" xmlns:w="http://schemas.openxmlformats.org/wordprocessingml/2006/main" xmlns:w10="urn:schemas-microsoft-com:office:word" xmlns:wp14="http://schemas.microsoft.com/office/word/2010/wordprocessingDrawing" xmlns:v="urn:schemas-microsoft-com:vml" xmlns:o="urn:schemas-microsoft-com:office:office" xmlns:mc="http://schemas.openxmlformats.org/markup-compatibility/2006" xmlns:wpc="http://schemas.microsoft.com/office/word/2010/wordprocessingCanvas" xmlns="" val="0"/>
                         </a:ext>
                       </a:extLst>
                     </a:blip>
@@ -120,7 +120,6 @@
         <w:pStyle w:val="a4"/>
         <w:rPr>
           <w:rStyle w:val="SubtleEmphasis1"/>
-          <w:rFonts w:hint="eastAsia"/>
           <w:lang w:eastAsia="zh-CN"/>
         </w:rPr>
       </w:pPr>
@@ -439,7 +438,6 @@
             <w:pPr>
               <w:spacing w:after="0" w:line="240" w:lineRule="auto"/>
               <w:rPr>
-                <w:rFonts w:hint="eastAsia"/>
                 <w:lang w:eastAsia="zh-CN"/>
               </w:rPr>
             </w:pPr>
@@ -463,7 +461,6 @@
             <w:pPr>
               <w:spacing w:after="0" w:line="240" w:lineRule="auto"/>
               <w:rPr>
-                <w:rFonts w:hint="eastAsia"/>
                 <w:lang w:eastAsia="zh-CN"/>
               </w:rPr>
             </w:pPr>
@@ -496,7 +493,6 @@
             <w:pPr>
               <w:spacing w:after="0" w:line="240" w:lineRule="auto"/>
               <w:rPr>
-                <w:rFonts w:hint="eastAsia"/>
                 <w:lang w:eastAsia="zh-CN"/>
               </w:rPr>
             </w:pPr>
@@ -760,12 +756,6 @@
             <w:rStyle w:val="a8"/>
             <w:noProof/>
           </w:rPr>
-        </w:r>
-        <w:r>
-          <w:rPr>
-            <w:rStyle w:val="a8"/>
-            <w:noProof/>
-          </w:rPr>
           <w:fldChar w:fldCharType="separate"/>
         </w:r>
         <w:r>
@@ -796,13 +786,13 @@
           </w:rPr>
           <w:instrText xml:space="preserve"> PAGEREF _Toc320122530 \h </w:instrText>
         </w:r>
-        <w:r>
-          <w:rPr>
-            <w:noProof/>
-            <w:webHidden/>
-          </w:rPr>
-        </w:r>
       </w:ins>
+      <w:r>
+        <w:rPr>
+          <w:noProof/>
+          <w:webHidden/>
+        </w:rPr>
+      </w:r>
       <w:r>
         <w:rPr>
           <w:noProof/>
@@ -883,12 +873,6 @@
             <w:rStyle w:val="a8"/>
             <w:noProof/>
           </w:rPr>
-        </w:r>
-        <w:r>
-          <w:rPr>
-            <w:rStyle w:val="a8"/>
-            <w:noProof/>
-          </w:rPr>
           <w:fldChar w:fldCharType="separate"/>
         </w:r>
         <w:r>
@@ -919,13 +903,13 @@
           </w:rPr>
           <w:instrText xml:space="preserve"> PAGEREF _Toc320122531 \h </w:instrText>
         </w:r>
-        <w:r>
-          <w:rPr>
-            <w:noProof/>
-            <w:webHidden/>
-          </w:rPr>
-        </w:r>
       </w:ins>
+      <w:r>
+        <w:rPr>
+          <w:noProof/>
+          <w:webHidden/>
+        </w:rPr>
+      </w:r>
       <w:r>
         <w:rPr>
           <w:noProof/>
@@ -1007,12 +991,6 @@
             <w:rStyle w:val="a8"/>
             <w:noProof/>
           </w:rPr>
-        </w:r>
-        <w:r>
-          <w:rPr>
-            <w:rStyle w:val="a8"/>
-            <w:noProof/>
-          </w:rPr>
           <w:fldChar w:fldCharType="separate"/>
         </w:r>
         <w:r>
@@ -1063,13 +1041,13 @@
           </w:rPr>
           <w:instrText xml:space="preserve"> PAGEREF _Toc320122532 \h </w:instrText>
         </w:r>
-        <w:r>
-          <w:rPr>
-            <w:noProof/>
-            <w:webHidden/>
-          </w:rPr>
-        </w:r>
       </w:ins>
+      <w:r>
+        <w:rPr>
+          <w:noProof/>
+          <w:webHidden/>
+        </w:rPr>
+      </w:r>
       <w:r>
         <w:rPr>
           <w:noProof/>
@@ -1151,12 +1129,6 @@
             <w:rStyle w:val="a8"/>
             <w:noProof/>
           </w:rPr>
-        </w:r>
-        <w:r>
-          <w:rPr>
-            <w:rStyle w:val="a8"/>
-            <w:noProof/>
-          </w:rPr>
           <w:fldChar w:fldCharType="separate"/>
         </w:r>
         <w:r>
@@ -1207,13 +1179,13 @@
           </w:rPr>
           <w:instrText xml:space="preserve"> PAGEREF _Toc320122533 \h </w:instrText>
         </w:r>
-        <w:r>
-          <w:rPr>
-            <w:noProof/>
-            <w:webHidden/>
-          </w:rPr>
-        </w:r>
       </w:ins>
+      <w:r>
+        <w:rPr>
+          <w:noProof/>
+          <w:webHidden/>
+        </w:rPr>
+      </w:r>
       <w:r>
         <w:rPr>
           <w:noProof/>
@@ -1295,12 +1267,6 @@
             <w:rStyle w:val="a8"/>
             <w:noProof/>
           </w:rPr>
-        </w:r>
-        <w:r>
-          <w:rPr>
-            <w:rStyle w:val="a8"/>
-            <w:noProof/>
-          </w:rPr>
           <w:fldChar w:fldCharType="separate"/>
         </w:r>
         <w:r>
@@ -1351,13 +1317,13 @@
           </w:rPr>
           <w:instrText xml:space="preserve"> PAGEREF _Toc320122534 \h </w:instrText>
         </w:r>
-        <w:r>
-          <w:rPr>
-            <w:noProof/>
-            <w:webHidden/>
-          </w:rPr>
-        </w:r>
       </w:ins>
+      <w:r>
+        <w:rPr>
+          <w:noProof/>
+          <w:webHidden/>
+        </w:rPr>
+      </w:r>
       <w:r>
         <w:rPr>
           <w:noProof/>
@@ -1439,12 +1405,6 @@
             <w:rStyle w:val="a8"/>
             <w:noProof/>
           </w:rPr>
-        </w:r>
-        <w:r>
-          <w:rPr>
-            <w:rStyle w:val="a8"/>
-            <w:noProof/>
-          </w:rPr>
           <w:fldChar w:fldCharType="separate"/>
         </w:r>
         <w:r>
@@ -1495,13 +1455,13 @@
           </w:rPr>
           <w:instrText xml:space="preserve"> PAGEREF _Toc320122535 \h </w:instrText>
         </w:r>
-        <w:r>
-          <w:rPr>
-            <w:noProof/>
-            <w:webHidden/>
-          </w:rPr>
-        </w:r>
       </w:ins>
+      <w:r>
+        <w:rPr>
+          <w:noProof/>
+          <w:webHidden/>
+        </w:rPr>
+      </w:r>
       <w:r>
         <w:rPr>
           <w:noProof/>
@@ -1583,12 +1543,6 @@
             <w:rStyle w:val="a8"/>
             <w:noProof/>
           </w:rPr>
-        </w:r>
-        <w:r>
-          <w:rPr>
-            <w:rStyle w:val="a8"/>
-            <w:noProof/>
-          </w:rPr>
           <w:fldChar w:fldCharType="separate"/>
         </w:r>
         <w:r>
@@ -1639,13 +1593,13 @@
           </w:rPr>
           <w:instrText xml:space="preserve"> PAGEREF _Toc320122536 \h </w:instrText>
         </w:r>
-        <w:r>
-          <w:rPr>
-            <w:noProof/>
-            <w:webHidden/>
-          </w:rPr>
-        </w:r>
       </w:ins>
+      <w:r>
+        <w:rPr>
+          <w:noProof/>
+          <w:webHidden/>
+        </w:rPr>
+      </w:r>
       <w:r>
         <w:rPr>
           <w:noProof/>
@@ -1727,12 +1681,6 @@
             <w:rStyle w:val="a8"/>
             <w:noProof/>
           </w:rPr>
-        </w:r>
-        <w:r>
-          <w:rPr>
-            <w:rStyle w:val="a8"/>
-            <w:noProof/>
-          </w:rPr>
           <w:fldChar w:fldCharType="separate"/>
         </w:r>
         <w:r>
@@ -1782,13 +1730,13 @@
           </w:rPr>
           <w:instrText xml:space="preserve"> PAGEREF _Toc320122537 \h </w:instrText>
         </w:r>
-        <w:r>
-          <w:rPr>
-            <w:noProof/>
-            <w:webHidden/>
-          </w:rPr>
-        </w:r>
       </w:ins>
+      <w:r>
+        <w:rPr>
+          <w:noProof/>
+          <w:webHidden/>
+        </w:rPr>
+      </w:r>
       <w:r>
         <w:rPr>
           <w:noProof/>
@@ -1870,12 +1818,6 @@
             <w:rStyle w:val="a8"/>
             <w:noProof/>
           </w:rPr>
-        </w:r>
-        <w:r>
-          <w:rPr>
-            <w:rStyle w:val="a8"/>
-            <w:noProof/>
-          </w:rPr>
           <w:fldChar w:fldCharType="separate"/>
         </w:r>
         <w:r>
@@ -1926,13 +1868,13 @@
           </w:rPr>
           <w:instrText xml:space="preserve"> PAGEREF _Toc320122538 \h </w:instrText>
         </w:r>
-        <w:r>
-          <w:rPr>
-            <w:noProof/>
-            <w:webHidden/>
-          </w:rPr>
-        </w:r>
       </w:ins>
+      <w:r>
+        <w:rPr>
+          <w:noProof/>
+          <w:webHidden/>
+        </w:rPr>
+      </w:r>
       <w:r>
         <w:rPr>
           <w:noProof/>
@@ -2014,12 +1956,6 @@
             <w:rStyle w:val="a8"/>
             <w:noProof/>
           </w:rPr>
-        </w:r>
-        <w:r>
-          <w:rPr>
-            <w:rStyle w:val="a8"/>
-            <w:noProof/>
-          </w:rPr>
           <w:fldChar w:fldCharType="separate"/>
         </w:r>
         <w:r>
@@ -2070,13 +2006,13 @@
           </w:rPr>
           <w:instrText xml:space="preserve"> PAGEREF _Toc320122539 \h </w:instrText>
         </w:r>
-        <w:r>
-          <w:rPr>
-            <w:noProof/>
-            <w:webHidden/>
-          </w:rPr>
-        </w:r>
       </w:ins>
+      <w:r>
+        <w:rPr>
+          <w:noProof/>
+          <w:webHidden/>
+        </w:rPr>
+      </w:r>
       <w:r>
         <w:rPr>
           <w:noProof/>
@@ -2158,12 +2094,6 @@
             <w:rStyle w:val="a8"/>
             <w:noProof/>
           </w:rPr>
-        </w:r>
-        <w:r>
-          <w:rPr>
-            <w:rStyle w:val="a8"/>
-            <w:noProof/>
-          </w:rPr>
           <w:fldChar w:fldCharType="separate"/>
         </w:r>
         <w:r>
@@ -2214,13 +2144,13 @@
           </w:rPr>
           <w:instrText xml:space="preserve"> PAGEREF _Toc320122540 \h </w:instrText>
         </w:r>
-        <w:r>
-          <w:rPr>
-            <w:noProof/>
-            <w:webHidden/>
-          </w:rPr>
-        </w:r>
       </w:ins>
+      <w:r>
+        <w:rPr>
+          <w:noProof/>
+          <w:webHidden/>
+        </w:rPr>
+      </w:r>
       <w:r>
         <w:rPr>
           <w:noProof/>
@@ -2302,12 +2232,6 @@
             <w:rStyle w:val="a8"/>
             <w:noProof/>
           </w:rPr>
-        </w:r>
-        <w:r>
-          <w:rPr>
-            <w:rStyle w:val="a8"/>
-            <w:noProof/>
-          </w:rPr>
           <w:fldChar w:fldCharType="separate"/>
         </w:r>
         <w:r>
@@ -2358,13 +2282,13 @@
           </w:rPr>
           <w:instrText xml:space="preserve"> PAGEREF _Toc320122541 \h </w:instrText>
         </w:r>
-        <w:r>
-          <w:rPr>
-            <w:noProof/>
-            <w:webHidden/>
-          </w:rPr>
-        </w:r>
       </w:ins>
+      <w:r>
+        <w:rPr>
+          <w:noProof/>
+          <w:webHidden/>
+        </w:rPr>
+      </w:r>
       <w:r>
         <w:rPr>
           <w:noProof/>
@@ -2446,12 +2370,6 @@
             <w:rStyle w:val="a8"/>
             <w:noProof/>
           </w:rPr>
-        </w:r>
-        <w:r>
-          <w:rPr>
-            <w:rStyle w:val="a8"/>
-            <w:noProof/>
-          </w:rPr>
           <w:fldChar w:fldCharType="separate"/>
         </w:r>
         <w:r>
@@ -2502,13 +2420,13 @@
           </w:rPr>
           <w:instrText xml:space="preserve"> PAGEREF _Toc320122542 \h </w:instrText>
         </w:r>
-        <w:r>
-          <w:rPr>
-            <w:noProof/>
-            <w:webHidden/>
-          </w:rPr>
-        </w:r>
       </w:ins>
+      <w:r>
+        <w:rPr>
+          <w:noProof/>
+          <w:webHidden/>
+        </w:rPr>
+      </w:r>
       <w:r>
         <w:rPr>
           <w:noProof/>
@@ -2590,12 +2508,6 @@
             <w:rStyle w:val="a8"/>
             <w:noProof/>
           </w:rPr>
-        </w:r>
-        <w:r>
-          <w:rPr>
-            <w:rStyle w:val="a8"/>
-            <w:noProof/>
-          </w:rPr>
           <w:fldChar w:fldCharType="separate"/>
         </w:r>
         <w:r>
@@ -2646,13 +2558,13 @@
           </w:rPr>
           <w:instrText xml:space="preserve"> PAGEREF _Toc320122543 \h </w:instrText>
         </w:r>
-        <w:r>
-          <w:rPr>
-            <w:noProof/>
-            <w:webHidden/>
-          </w:rPr>
-        </w:r>
       </w:ins>
+      <w:r>
+        <w:rPr>
+          <w:noProof/>
+          <w:webHidden/>
+        </w:rPr>
+      </w:r>
       <w:r>
         <w:rPr>
           <w:noProof/>
@@ -2734,12 +2646,6 @@
             <w:rStyle w:val="a8"/>
             <w:noProof/>
           </w:rPr>
-        </w:r>
-        <w:r>
-          <w:rPr>
-            <w:rStyle w:val="a8"/>
-            <w:noProof/>
-          </w:rPr>
           <w:fldChar w:fldCharType="separate"/>
         </w:r>
         <w:r>
@@ -2790,13 +2696,13 @@
           </w:rPr>
           <w:instrText xml:space="preserve"> PAGEREF _Toc320122544 \h </w:instrText>
         </w:r>
-        <w:r>
-          <w:rPr>
-            <w:noProof/>
-            <w:webHidden/>
-          </w:rPr>
-        </w:r>
       </w:ins>
+      <w:r>
+        <w:rPr>
+          <w:noProof/>
+          <w:webHidden/>
+        </w:rPr>
+      </w:r>
       <w:r>
         <w:rPr>
           <w:noProof/>
@@ -2878,12 +2784,6 @@
             <w:rStyle w:val="a8"/>
             <w:noProof/>
           </w:rPr>
-        </w:r>
-        <w:r>
-          <w:rPr>
-            <w:rStyle w:val="a8"/>
-            <w:noProof/>
-          </w:rPr>
           <w:fldChar w:fldCharType="separate"/>
         </w:r>
         <w:r>
@@ -2934,13 +2834,13 @@
           </w:rPr>
           <w:instrText xml:space="preserve"> PAGEREF _Toc320122545 \h </w:instrText>
         </w:r>
-        <w:r>
-          <w:rPr>
-            <w:noProof/>
-            <w:webHidden/>
-          </w:rPr>
-        </w:r>
       </w:ins>
+      <w:r>
+        <w:rPr>
+          <w:noProof/>
+          <w:webHidden/>
+        </w:rPr>
+      </w:r>
       <w:r>
         <w:rPr>
           <w:noProof/>
@@ -3022,12 +2922,6 @@
             <w:rStyle w:val="a8"/>
             <w:noProof/>
           </w:rPr>
-        </w:r>
-        <w:r>
-          <w:rPr>
-            <w:rStyle w:val="a8"/>
-            <w:noProof/>
-          </w:rPr>
           <w:fldChar w:fldCharType="separate"/>
         </w:r>
         <w:r>
@@ -3078,13 +2972,13 @@
           </w:rPr>
           <w:instrText xml:space="preserve"> PAGEREF _Toc320122546 \h </w:instrText>
         </w:r>
-        <w:r>
-          <w:rPr>
-            <w:noProof/>
-            <w:webHidden/>
-          </w:rPr>
-        </w:r>
       </w:ins>
+      <w:r>
+        <w:rPr>
+          <w:noProof/>
+          <w:webHidden/>
+        </w:rPr>
+      </w:r>
       <w:r>
         <w:rPr>
           <w:noProof/>
@@ -3166,12 +3060,6 @@
             <w:rStyle w:val="a8"/>
             <w:noProof/>
           </w:rPr>
-        </w:r>
-        <w:r>
-          <w:rPr>
-            <w:rStyle w:val="a8"/>
-            <w:noProof/>
-          </w:rPr>
           <w:fldChar w:fldCharType="separate"/>
         </w:r>
         <w:r>
@@ -3222,13 +3110,13 @@
           </w:rPr>
           <w:instrText xml:space="preserve"> PAGEREF _Toc320122547 \h </w:instrText>
         </w:r>
-        <w:r>
-          <w:rPr>
-            <w:noProof/>
-            <w:webHidden/>
-          </w:rPr>
-        </w:r>
       </w:ins>
+      <w:r>
+        <w:rPr>
+          <w:noProof/>
+          <w:webHidden/>
+        </w:rPr>
+      </w:r>
       <w:r>
         <w:rPr>
           <w:noProof/>
@@ -3310,12 +3198,6 @@
             <w:rStyle w:val="a8"/>
             <w:noProof/>
           </w:rPr>
-        </w:r>
-        <w:r>
-          <w:rPr>
-            <w:rStyle w:val="a8"/>
-            <w:noProof/>
-          </w:rPr>
           <w:fldChar w:fldCharType="separate"/>
         </w:r>
         <w:r>
@@ -3366,13 +3248,13 @@
           </w:rPr>
           <w:instrText xml:space="preserve"> PAGEREF _Toc320122548 \h </w:instrText>
         </w:r>
-        <w:r>
-          <w:rPr>
-            <w:noProof/>
-            <w:webHidden/>
-          </w:rPr>
-        </w:r>
       </w:ins>
+      <w:r>
+        <w:rPr>
+          <w:noProof/>
+          <w:webHidden/>
+        </w:rPr>
+      </w:r>
       <w:r>
         <w:rPr>
           <w:noProof/>
@@ -3454,12 +3336,6 @@
             <w:rStyle w:val="a8"/>
             <w:noProof/>
           </w:rPr>
-        </w:r>
-        <w:r>
-          <w:rPr>
-            <w:rStyle w:val="a8"/>
-            <w:noProof/>
-          </w:rPr>
           <w:fldChar w:fldCharType="separate"/>
         </w:r>
         <w:r>
@@ -3510,13 +3386,13 @@
           </w:rPr>
           <w:instrText xml:space="preserve"> PAGEREF _Toc320122549 \h </w:instrText>
         </w:r>
-        <w:r>
-          <w:rPr>
-            <w:noProof/>
-            <w:webHidden/>
-          </w:rPr>
-        </w:r>
       </w:ins>
+      <w:r>
+        <w:rPr>
+          <w:noProof/>
+          <w:webHidden/>
+        </w:rPr>
+      </w:r>
       <w:r>
         <w:rPr>
           <w:noProof/>
@@ -3598,12 +3474,6 @@
             <w:rStyle w:val="a8"/>
             <w:noProof/>
           </w:rPr>
-        </w:r>
-        <w:r>
-          <w:rPr>
-            <w:rStyle w:val="a8"/>
-            <w:noProof/>
-          </w:rPr>
           <w:fldChar w:fldCharType="separate"/>
         </w:r>
         <w:r>
@@ -3654,13 +3524,13 @@
           </w:rPr>
           <w:instrText xml:space="preserve"> PAGEREF _Toc320122550 \h </w:instrText>
         </w:r>
-        <w:r>
-          <w:rPr>
-            <w:noProof/>
-            <w:webHidden/>
-          </w:rPr>
-        </w:r>
       </w:ins>
+      <w:r>
+        <w:rPr>
+          <w:noProof/>
+          <w:webHidden/>
+        </w:rPr>
+      </w:r>
       <w:r>
         <w:rPr>
           <w:noProof/>
@@ -3742,12 +3612,6 @@
             <w:rStyle w:val="a8"/>
             <w:noProof/>
           </w:rPr>
-        </w:r>
-        <w:r>
-          <w:rPr>
-            <w:rStyle w:val="a8"/>
-            <w:noProof/>
-          </w:rPr>
           <w:fldChar w:fldCharType="separate"/>
         </w:r>
         <w:r>
@@ -3798,13 +3662,13 @@
           </w:rPr>
           <w:instrText xml:space="preserve"> PAGEREF _Toc320122551 \h </w:instrText>
         </w:r>
-        <w:r>
-          <w:rPr>
-            <w:noProof/>
-            <w:webHidden/>
-          </w:rPr>
-        </w:r>
       </w:ins>
+      <w:r>
+        <w:rPr>
+          <w:noProof/>
+          <w:webHidden/>
+        </w:rPr>
+      </w:r>
       <w:r>
         <w:rPr>
           <w:noProof/>
@@ -3886,12 +3750,6 @@
             <w:rStyle w:val="a8"/>
             <w:noProof/>
           </w:rPr>
-        </w:r>
-        <w:r>
-          <w:rPr>
-            <w:rStyle w:val="a8"/>
-            <w:noProof/>
-          </w:rPr>
           <w:fldChar w:fldCharType="separate"/>
         </w:r>
         <w:r>
@@ -3942,13 +3800,13 @@
           </w:rPr>
           <w:instrText xml:space="preserve"> PAGEREF _Toc320122552 \h </w:instrText>
         </w:r>
-        <w:r>
-          <w:rPr>
-            <w:noProof/>
-            <w:webHidden/>
-          </w:rPr>
-        </w:r>
       </w:ins>
+      <w:r>
+        <w:rPr>
+          <w:noProof/>
+          <w:webHidden/>
+        </w:rPr>
+      </w:r>
       <w:r>
         <w:rPr>
           <w:noProof/>
@@ -4030,12 +3888,6 @@
             <w:rStyle w:val="a8"/>
             <w:noProof/>
           </w:rPr>
-        </w:r>
-        <w:r>
-          <w:rPr>
-            <w:rStyle w:val="a8"/>
-            <w:noProof/>
-          </w:rPr>
           <w:fldChar w:fldCharType="separate"/>
         </w:r>
         <w:r>
@@ -4086,13 +3938,13 @@
           </w:rPr>
           <w:instrText xml:space="preserve"> PAGEREF _Toc320122553 \h </w:instrText>
         </w:r>
-        <w:r>
-          <w:rPr>
-            <w:noProof/>
-            <w:webHidden/>
-          </w:rPr>
-        </w:r>
       </w:ins>
+      <w:r>
+        <w:rPr>
+          <w:noProof/>
+          <w:webHidden/>
+        </w:rPr>
+      </w:r>
       <w:r>
         <w:rPr>
           <w:noProof/>
@@ -4174,12 +4026,6 @@
             <w:rStyle w:val="a8"/>
             <w:noProof/>
           </w:rPr>
-        </w:r>
-        <w:r>
-          <w:rPr>
-            <w:rStyle w:val="a8"/>
-            <w:noProof/>
-          </w:rPr>
           <w:fldChar w:fldCharType="separate"/>
         </w:r>
         <w:r>
@@ -4230,13 +4076,13 @@
           </w:rPr>
           <w:instrText xml:space="preserve"> PAGEREF _Toc320122554 \h </w:instrText>
         </w:r>
-        <w:r>
-          <w:rPr>
-            <w:noProof/>
-            <w:webHidden/>
-          </w:rPr>
-        </w:r>
       </w:ins>
+      <w:r>
+        <w:rPr>
+          <w:noProof/>
+          <w:webHidden/>
+        </w:rPr>
+      </w:r>
       <w:r>
         <w:rPr>
           <w:noProof/>
@@ -4318,12 +4164,6 @@
             <w:rStyle w:val="a8"/>
             <w:noProof/>
           </w:rPr>
-        </w:r>
-        <w:r>
-          <w:rPr>
-            <w:rStyle w:val="a8"/>
-            <w:noProof/>
-          </w:rPr>
           <w:fldChar w:fldCharType="separate"/>
         </w:r>
         <w:r>
@@ -4374,13 +4214,13 @@
           </w:rPr>
           <w:instrText xml:space="preserve"> PAGEREF _Toc320122555 \h </w:instrText>
         </w:r>
-        <w:r>
-          <w:rPr>
-            <w:noProof/>
-            <w:webHidden/>
-          </w:rPr>
-        </w:r>
       </w:ins>
+      <w:r>
+        <w:rPr>
+          <w:noProof/>
+          <w:webHidden/>
+        </w:rPr>
+      </w:r>
       <w:r>
         <w:rPr>
           <w:noProof/>
@@ -4463,12 +4303,6 @@
             <w:rStyle w:val="a8"/>
             <w:noProof/>
           </w:rPr>
-        </w:r>
-        <w:r>
-          <w:rPr>
-            <w:rStyle w:val="a8"/>
-            <w:noProof/>
-          </w:rPr>
           <w:fldChar w:fldCharType="separate"/>
         </w:r>
         <w:r>
@@ -4519,13 +4353,13 @@
           </w:rPr>
           <w:instrText xml:space="preserve"> PAGEREF _Toc320122556 \h </w:instrText>
         </w:r>
-        <w:r>
-          <w:rPr>
-            <w:noProof/>
-            <w:webHidden/>
-          </w:rPr>
-        </w:r>
       </w:ins>
+      <w:r>
+        <w:rPr>
+          <w:noProof/>
+          <w:webHidden/>
+        </w:rPr>
+      </w:r>
       <w:r>
         <w:rPr>
           <w:noProof/>
@@ -4713,19 +4547,7 @@
           <w:rPr>
             <w:rStyle w:val="a8"/>
           </w:rPr>
-          <w:delText>Product Over</w:delText>
-        </w:r>
-        <w:r>
-          <w:rPr>
-            <w:rStyle w:val="a8"/>
-          </w:rPr>
-          <w:delText>v</w:delText>
-        </w:r>
-        <w:r>
-          <w:rPr>
-            <w:rStyle w:val="a8"/>
-          </w:rPr>
-          <w:delText>iew</w:delText>
+          <w:delText>Product Overview</w:delText>
         </w:r>
         <w:r>
           <w:rPr>
@@ -6523,7 +6345,6 @@
         <w:ind w:left="576"/>
         <w:rPr>
           <w:ins w:id="180" w:author="Liu" w:date="2012-03-21T18:35:00Z"/>
-          <w:rFonts w:hint="eastAsia"/>
           <w:lang w:eastAsia="zh-CN"/>
         </w:rPr>
       </w:pPr>
@@ -6551,7 +6372,6 @@
       <w:pPr>
         <w:ind w:left="576"/>
         <w:rPr>
-          <w:rFonts w:hint="eastAsia"/>
           <w:b/>
           <w:lang w:eastAsia="zh-CN"/>
         </w:rPr>
@@ -6730,12 +6550,22 @@
           <w:delText xml:space="preserve">Figure </w:delText>
         </w:r>
         <w:r>
+          <w:rPr>
+            <w:b w:val="0"/>
+            <w:bCs w:val="0"/>
+            <w:caps w:val="0"/>
+          </w:rPr>
           <w:fldChar w:fldCharType="begin"/>
         </w:r>
         <w:r>
           <w:delInstrText xml:space="preserve"> SEQ Figure \* ARABIC </w:delInstrText>
         </w:r>
         <w:r>
+          <w:rPr>
+            <w:b w:val="0"/>
+            <w:bCs w:val="0"/>
+            <w:caps w:val="0"/>
+          </w:rPr>
           <w:fldChar w:fldCharType="separate"/>
         </w:r>
         <w:r>
@@ -6746,6 +6576,9 @@
         </w:r>
         <w:r>
           <w:rPr>
+            <w:b w:val="0"/>
+            <w:bCs w:val="0"/>
+            <w:caps w:val="0"/>
             <w:noProof/>
           </w:rPr>
           <w:fldChar w:fldCharType="end"/>
@@ -7052,7 +6885,6 @@
       <w:pPr>
         <w:rPr>
           <w:ins w:id="215" w:author="Liu" w:date="2012-03-21T19:02:00Z"/>
-          <w:rFonts w:hint="eastAsia"/>
           <w:lang w:eastAsia="zh-CN"/>
         </w:rPr>
       </w:pPr>
@@ -7073,7 +6905,7 @@
     <w:p>
       <w:pPr>
         <w:rPr>
-          <w:rFonts w:eastAsia="Arial" w:hint="eastAsia"/>
+          <w:rFonts w:eastAsia="Arial"/>
         </w:rPr>
       </w:pPr>
       <w:ins w:id="216" w:author="Liu" w:date="2012-03-21T19:02:00Z">
@@ -7621,578 +7453,1230 @@
         <w:pStyle w:val="5"/>
         <w:rPr>
           <w:ins w:id="240" w:author="Liu" w:date="2012-03-21T19:22:00Z"/>
+          <w:lang w:eastAsia="zh-CN"/>
+        </w:rPr>
+      </w:pPr>
+      <w:ins w:id="241" w:author="Liu" w:date="2012-03-21T19:16:00Z">
+        <w:r>
+          <w:rPr>
+            <w:rFonts w:hint="eastAsia"/>
+            <w:lang w:eastAsia="zh-CN"/>
+          </w:rPr>
+          <w:t>Block Properties</w:t>
+        </w:r>
+      </w:ins>
+    </w:p>
+    <w:p>
+      <w:pPr>
+        <w:pStyle w:val="6"/>
+        <w:rPr>
+          <w:ins w:id="242" w:author="Liu" w:date="2012-03-21T19:22:00Z"/>
+          <w:lang w:eastAsia="zh-CN"/>
+        </w:rPr>
+      </w:pPr>
+      <w:ins w:id="243" w:author="Liu" w:date="2012-03-21T19:22:00Z">
+        <w:r>
+          <w:rPr>
+            <w:rFonts w:hint="eastAsia"/>
+            <w:lang w:eastAsia="zh-CN"/>
+          </w:rPr>
+          <w:t>Line</w:t>
+        </w:r>
+      </w:ins>
+    </w:p>
+    <w:p>
+      <w:pPr>
+        <w:pStyle w:val="6"/>
+        <w:rPr>
+          <w:ins w:id="244" w:author="Liu" w:date="2012-03-21T19:22:00Z"/>
+          <w:lang w:eastAsia="zh-CN"/>
+        </w:rPr>
+      </w:pPr>
+      <w:ins w:id="245" w:author="Liu" w:date="2012-03-21T19:22:00Z">
+        <w:r>
+          <w:rPr>
+            <w:rFonts w:hint="eastAsia"/>
+            <w:lang w:eastAsia="zh-CN"/>
+          </w:rPr>
+          <w:t>Section</w:t>
+        </w:r>
+      </w:ins>
+    </w:p>
+    <w:p>
+      <w:pPr>
+        <w:pStyle w:val="6"/>
+        <w:rPr>
+          <w:ins w:id="246" w:author="Liu" w:date="2012-03-21T19:16:00Z"/>
+          <w:lang w:eastAsia="zh-CN"/>
+        </w:rPr>
+      </w:pPr>
+      <w:ins w:id="247" w:author="Liu" w:date="2012-03-21T19:22:00Z">
+        <w:r>
+          <w:rPr>
+            <w:rFonts w:hint="eastAsia"/>
+            <w:lang w:eastAsia="zh-CN"/>
+          </w:rPr>
+          <w:t>Block Number</w:t>
+        </w:r>
+      </w:ins>
+    </w:p>
+    <w:p>
+      <w:pPr>
+        <w:pStyle w:val="6"/>
+        <w:rPr>
+          <w:ins w:id="248" w:author="Liu" w:date="2012-03-21T19:17:00Z"/>
+          <w:lang w:eastAsia="zh-CN"/>
+        </w:rPr>
+      </w:pPr>
+      <w:ins w:id="249" w:author="Liu" w:date="2012-03-21T19:24:00Z">
+        <w:r>
+          <w:rPr>
+            <w:rFonts w:hint="eastAsia"/>
+            <w:lang w:eastAsia="zh-CN"/>
+          </w:rPr>
+          <w:t>Block Length</w:t>
+        </w:r>
+      </w:ins>
+    </w:p>
+    <w:p>
+      <w:pPr>
+        <w:pStyle w:val="6"/>
+        <w:rPr>
+          <w:ins w:id="250" w:author="Liu" w:date="2012-03-21T19:24:00Z"/>
+          <w:lang w:eastAsia="zh-CN"/>
+        </w:rPr>
+      </w:pPr>
+      <w:ins w:id="251" w:author="Liu" w:date="2012-03-21T19:24:00Z">
+        <w:r>
+          <w:rPr>
+            <w:rFonts w:hint="eastAsia"/>
+            <w:lang w:eastAsia="zh-CN"/>
+          </w:rPr>
+          <w:t>Block Grade</w:t>
+        </w:r>
+      </w:ins>
+    </w:p>
+    <w:p>
+      <w:pPr>
+        <w:pStyle w:val="6"/>
+        <w:rPr>
+          <w:ins w:id="252" w:author="Liu" w:date="2012-03-21T19:17:00Z"/>
+          <w:rFonts w:eastAsia="Arial"/>
+        </w:rPr>
+      </w:pPr>
+      <w:ins w:id="253" w:author="Liu" w:date="2012-03-21T19:25:00Z">
+        <w:r>
+          <w:rPr>
+            <w:rFonts w:hint="eastAsia"/>
+            <w:lang w:eastAsia="zh-CN"/>
+          </w:rPr>
+          <w:t>Speed Limit</w:t>
+        </w:r>
+      </w:ins>
+    </w:p>
+    <w:p>
+      <w:pPr>
+        <w:pStyle w:val="6"/>
+        <w:rPr>
+          <w:ins w:id="254" w:author="Liu" w:date="2012-03-21T19:21:00Z"/>
+          <w:lang w:eastAsia="zh-CN"/>
+        </w:rPr>
+      </w:pPr>
+      <w:ins w:id="255" w:author="Liu" w:date="2012-03-21T19:21:00Z">
+        <w:r>
+          <w:rPr>
+            <w:rFonts w:eastAsia="Arial"/>
+          </w:rPr>
+          <w:t>Infrastructure</w:t>
+        </w:r>
+      </w:ins>
+    </w:p>
+    <w:p>
+      <w:pPr>
+        <w:pStyle w:val="6"/>
+        <w:rPr>
+          <w:ins w:id="256" w:author="Liu" w:date="2012-03-21T19:25:00Z"/>
+          <w:lang w:eastAsia="zh-CN"/>
+        </w:rPr>
+      </w:pPr>
+      <w:ins w:id="257" w:author="Liu" w:date="2012-03-21T19:25:00Z">
+        <w:r>
+          <w:rPr>
+            <w:rFonts w:hint="eastAsia"/>
+            <w:lang w:eastAsia="zh-CN"/>
+          </w:rPr>
+          <w:t>Elevation</w:t>
+        </w:r>
+      </w:ins>
+    </w:p>
+    <w:p>
+      <w:pPr>
+        <w:pStyle w:val="6"/>
+        <w:rPr>
+          <w:ins w:id="258" w:author="Liu" w:date="2012-03-21T19:17:00Z"/>
+          <w:rFonts w:eastAsia="Arial"/>
+        </w:rPr>
+      </w:pPr>
+      <w:ins w:id="259" w:author="Liu" w:date="2012-03-21T19:26:00Z">
+        <w:r>
+          <w:rPr>
+            <w:lang w:eastAsia="zh-CN"/>
+          </w:rPr>
+          <w:t>Cumulative</w:t>
+        </w:r>
+        <w:r>
+          <w:rPr>
+            <w:rFonts w:hint="eastAsia"/>
+            <w:lang w:eastAsia="zh-CN"/>
+          </w:rPr>
+          <w:t xml:space="preserve"> </w:t>
+        </w:r>
+      </w:ins>
+      <w:ins w:id="260" w:author="Liu" w:date="2012-03-21T19:25:00Z">
+        <w:r>
+          <w:rPr>
+            <w:rFonts w:hint="eastAsia"/>
+            <w:lang w:eastAsia="zh-CN"/>
+          </w:rPr>
+          <w:t>Elevation</w:t>
+        </w:r>
+      </w:ins>
+    </w:p>
+    <w:p>
+      <w:pPr>
+        <w:pStyle w:val="4"/>
+        <w:rPr>
+          <w:ins w:id="261" w:author="Liu" w:date="2012-03-21T19:16:00Z"/>
+          <w:lang w:eastAsia="zh-CN"/>
+        </w:rPr>
+      </w:pPr>
+      <w:ins w:id="262" w:author="Liu" w:date="2012-03-21T19:23:00Z">
+        <w:r>
+          <w:rPr>
+            <w:rFonts w:eastAsia="Arial"/>
+          </w:rPr>
+          <w:t>Inputs from track:</w:t>
+        </w:r>
+      </w:ins>
+    </w:p>
+    <w:p>
+      <w:pPr>
+        <w:pStyle w:val="5"/>
+        <w:rPr>
+          <w:rFonts w:eastAsia="Arial"/>
+        </w:rPr>
+      </w:pPr>
+      <w:r>
+        <w:rPr>
+          <w:rFonts w:eastAsia="Arial"/>
+        </w:rPr>
+        <w:t>Block state</w:t>
+      </w:r>
+    </w:p>
+    <w:p>
+      <w:pPr>
+        <w:pStyle w:val="6"/>
+        <w:rPr>
+          <w:rFonts w:eastAsia="Arial"/>
+        </w:rPr>
+      </w:pPr>
+      <w:r>
+        <w:rPr>
+          <w:rFonts w:eastAsia="Arial"/>
+        </w:rPr>
+        <w:t>Train present</w:t>
+      </w:r>
+    </w:p>
+    <w:p>
+      <w:pPr>
+        <w:pStyle w:val="6"/>
+        <w:rPr>
+          <w:rFonts w:eastAsia="Arial"/>
+        </w:rPr>
+      </w:pPr>
+      <w:r>
+        <w:rPr>
+          <w:rFonts w:eastAsia="Arial"/>
+        </w:rPr>
+        <w:t>Broken rail</w:t>
+      </w:r>
+    </w:p>
+    <w:p>
+      <w:pPr>
+        <w:pStyle w:val="6"/>
+        <w:rPr>
+          <w:rFonts w:eastAsia="Arial"/>
+        </w:rPr>
+      </w:pPr>
+      <w:r>
+        <w:rPr>
+          <w:rFonts w:eastAsia="Arial"/>
+        </w:rPr>
+        <w:t>Track circuit failure</w:t>
+      </w:r>
+    </w:p>
+    <w:p>
+      <w:pPr>
+        <w:pStyle w:val="6"/>
+        <w:rPr>
+          <w:rFonts w:eastAsia="Arial"/>
+        </w:rPr>
+      </w:pPr>
+      <w:r>
+        <w:rPr>
+          <w:rFonts w:eastAsia="Arial"/>
+        </w:rPr>
+        <w:t>Power failure</w:t>
+      </w:r>
+    </w:p>
+    <w:p>
+      <w:pPr>
+        <w:pStyle w:val="5"/>
+        <w:rPr>
+          <w:del w:id="263" w:author="Liu" w:date="2012-03-21T20:08:00Z"/>
+          <w:rFonts w:eastAsia="Arial"/>
+        </w:rPr>
+      </w:pPr>
+      <w:del w:id="264" w:author="Liu" w:date="2012-03-21T20:08:00Z">
+        <w:r>
+          <w:rPr>
+            <w:rFonts w:eastAsia="Arial"/>
+          </w:rPr>
+          <w:delText>Train state</w:delText>
+        </w:r>
+      </w:del>
+    </w:p>
+    <w:p>
+      <w:pPr>
+        <w:pStyle w:val="6"/>
+        <w:rPr>
+          <w:del w:id="265" w:author="Liu" w:date="2012-03-21T20:08:00Z"/>
+          <w:rFonts w:eastAsia="Arial"/>
+        </w:rPr>
+      </w:pPr>
+      <w:del w:id="266" w:author="Liu" w:date="2012-03-21T20:08:00Z">
+        <w:r>
+          <w:rPr>
+            <w:rFonts w:eastAsia="Arial"/>
+          </w:rPr>
+          <w:delText>Train speed</w:delText>
+        </w:r>
+      </w:del>
+    </w:p>
+    <w:p>
+      <w:pPr>
+        <w:pStyle w:val="6"/>
+        <w:rPr>
+          <w:del w:id="267" w:author="Liu" w:date="2012-03-21T20:08:00Z"/>
+          <w:rFonts w:eastAsia="Arial"/>
+        </w:rPr>
+      </w:pPr>
+      <w:del w:id="268" w:author="Liu" w:date="2012-03-21T20:08:00Z">
+        <w:r>
+          <w:rPr>
+            <w:rFonts w:eastAsia="Arial"/>
+          </w:rPr>
+          <w:delText>Train direction</w:delText>
+        </w:r>
+      </w:del>
+    </w:p>
+    <w:p>
+      <w:pPr>
+        <w:pStyle w:val="5"/>
+        <w:rPr>
+          <w:rFonts w:eastAsia="Arial"/>
+        </w:rPr>
+      </w:pPr>
+      <w:r>
+        <w:rPr>
+          <w:rFonts w:eastAsia="Arial"/>
+        </w:rPr>
+        <w:t>Switch state</w:t>
+      </w:r>
+    </w:p>
+    <w:p>
+      <w:pPr>
+        <w:pStyle w:val="6"/>
+        <w:rPr>
+          <w:rFonts w:eastAsia="Arial"/>
+        </w:rPr>
+      </w:pPr>
+      <w:r>
+        <w:rPr>
+          <w:rFonts w:eastAsia="Arial"/>
+        </w:rPr>
+        <w:t>Switch position</w:t>
+      </w:r>
+    </w:p>
+    <w:p>
+      <w:pPr>
+        <w:pStyle w:val="6"/>
+        <w:rPr>
+          <w:rFonts w:eastAsia="Arial"/>
+        </w:rPr>
+      </w:pPr>
+      <w:r>
+        <w:rPr>
+          <w:rFonts w:eastAsia="Arial"/>
+        </w:rPr>
+        <w:t>Switch failure</w:t>
+      </w:r>
+    </w:p>
+    <w:p>
+      <w:pPr>
+        <w:pStyle w:val="4"/>
+        <w:rPr>
+          <w:rFonts w:eastAsia="Arial"/>
+        </w:rPr>
+      </w:pPr>
+      <w:r>
+        <w:rPr>
+          <w:rFonts w:eastAsia="Arial"/>
+        </w:rPr>
+        <w:t>Outputs to track:</w:t>
+      </w:r>
+    </w:p>
+    <w:p>
+      <w:pPr>
+        <w:pStyle w:val="5"/>
+        <w:rPr>
+          <w:rFonts w:eastAsia="Arial"/>
+        </w:rPr>
+      </w:pPr>
+      <w:r>
+        <w:rPr>
+          <w:rFonts w:eastAsia="Arial"/>
+        </w:rPr>
+        <w:t>Train authority</w:t>
+      </w:r>
+    </w:p>
+    <w:p>
+      <w:pPr>
+        <w:pStyle w:val="5"/>
+        <w:rPr>
+          <w:rFonts w:eastAsia="Arial"/>
+        </w:rPr>
+      </w:pPr>
+      <w:r>
+        <w:rPr>
+          <w:rFonts w:eastAsia="Arial"/>
+        </w:rPr>
+        <w:t>Track speed limits</w:t>
+      </w:r>
+    </w:p>
+    <w:p>
+      <w:pPr>
+        <w:pStyle w:val="5"/>
+        <w:rPr>
+          <w:rFonts w:eastAsia="Arial"/>
+        </w:rPr>
+      </w:pPr>
+      <w:r>
+        <w:rPr>
+          <w:rFonts w:eastAsia="Arial"/>
+        </w:rPr>
+        <w:t>Track closed for maintenance</w:t>
+      </w:r>
+    </w:p>
+    <w:p>
+      <w:pPr>
+        <w:pStyle w:val="5"/>
+        <w:rPr>
+          <w:rFonts w:eastAsia="Arial"/>
+        </w:rPr>
+      </w:pPr>
+      <w:r>
+        <w:rPr>
+          <w:rFonts w:eastAsia="Arial"/>
+        </w:rPr>
+        <w:t>Track switch states</w:t>
+      </w:r>
+    </w:p>
+    <w:p>
+      <w:pPr>
+        <w:pStyle w:val="5"/>
+        <w:rPr>
+          <w:rFonts w:eastAsia="Arial"/>
+        </w:rPr>
+      </w:pPr>
+      <w:r>
+        <w:rPr>
+          <w:rFonts w:eastAsia="Arial"/>
+        </w:rPr>
+        <w:t>Signal light states</w:t>
+      </w:r>
+    </w:p>
+    <w:p>
+      <w:pPr>
+        <w:pStyle w:val="4"/>
+        <w:rPr>
+          <w:del w:id="269" w:author="Liu" w:date="2012-03-21T20:08:00Z"/>
+          <w:rFonts w:eastAsia="Arial"/>
+        </w:rPr>
+      </w:pPr>
+      <w:del w:id="270" w:author="Liu" w:date="2012-03-21T20:08:00Z">
+        <w:r>
+          <w:rPr>
+            <w:rFonts w:eastAsia="Arial"/>
+          </w:rPr>
+          <w:delText>Inputs from other wayside controllers:</w:delText>
+        </w:r>
+      </w:del>
+    </w:p>
+    <w:p>
+      <w:pPr>
+        <w:pStyle w:val="5"/>
+        <w:rPr>
+          <w:del w:id="271" w:author="Liu" w:date="2012-03-21T20:08:00Z"/>
+          <w:rFonts w:eastAsia="Arial"/>
+        </w:rPr>
+      </w:pPr>
+      <w:del w:id="272" w:author="Liu" w:date="2012-03-21T20:08:00Z">
+        <w:r>
+          <w:rPr>
+            <w:rFonts w:eastAsia="Arial"/>
+          </w:rPr>
+          <w:delText>Train authority</w:delText>
+        </w:r>
+      </w:del>
+    </w:p>
+    <w:p>
+      <w:pPr>
+        <w:pStyle w:val="4"/>
+        <w:rPr>
+          <w:rFonts w:eastAsia="Arial"/>
+        </w:rPr>
+      </w:pPr>
+      <w:r>
+        <w:rPr>
+          <w:rFonts w:eastAsia="Arial"/>
+        </w:rPr>
+        <w:t>Outputs to other wayside controllers:</w:t>
+      </w:r>
+    </w:p>
+    <w:p>
+      <w:pPr>
+        <w:pStyle w:val="5"/>
+        <w:rPr>
+          <w:rFonts w:eastAsia="Arial"/>
+        </w:rPr>
+      </w:pPr>
+      <w:r>
+        <w:rPr>
+          <w:rFonts w:eastAsia="Arial"/>
+        </w:rPr>
+        <w:lastRenderedPageBreak/>
+        <w:t>Train authority</w:t>
+      </w:r>
+    </w:p>
+    <w:p>
+      <w:pPr>
+        <w:pStyle w:val="4"/>
+        <w:rPr>
+          <w:rFonts w:eastAsia="Arial"/>
+        </w:rPr>
+      </w:pPr>
+      <w:r>
+        <w:rPr>
+          <w:rFonts w:eastAsia="Arial"/>
+        </w:rPr>
+        <w:t xml:space="preserve">The track controller </w:t>
+      </w:r>
+      <w:r>
+        <w:rPr>
+          <w:rFonts w:eastAsia="Arial"/>
+        </w:rPr>
+        <w:t xml:space="preserve">shall be </w:t>
+      </w:r>
+      <w:r>
+        <w:rPr>
+          <w:rFonts w:eastAsia="Arial"/>
+        </w:rPr>
+        <w:t>a programmable unit that</w:t>
+      </w:r>
+      <w:r>
+        <w:rPr>
+          <w:rFonts w:eastAsia="Arial"/>
+        </w:rPr>
+        <w:t xml:space="preserve"> operates according to Boolean logic provided by the CTC</w:t>
+      </w:r>
+      <w:r>
+        <w:rPr>
+          <w:rFonts w:eastAsia="Arial"/>
+        </w:rPr>
+        <w:t xml:space="preserve">. </w:t>
+      </w:r>
+    </w:p>
+    <w:p>
+      <w:pPr>
+        <w:pStyle w:val="5"/>
+        <w:rPr>
+          <w:rFonts w:eastAsia="Arial"/>
+        </w:rPr>
+      </w:pPr>
+      <w:r>
+        <w:rPr>
+          <w:rFonts w:eastAsia="Arial"/>
+        </w:rPr>
+        <w:t xml:space="preserve">The program </w:t>
+      </w:r>
+      <w:r>
+        <w:rPr>
+          <w:rFonts w:eastAsia="Arial"/>
+        </w:rPr>
+        <w:t>shall</w:t>
+      </w:r>
+      <w:r>
+        <w:rPr>
+          <w:rFonts w:eastAsia="Arial"/>
+        </w:rPr>
+        <w:t xml:space="preserve"> be specifiable separately from the implementation of the track controller.</w:t>
+      </w:r>
+    </w:p>
+    <w:p>
+      <w:pPr>
+        <w:pStyle w:val="3"/>
+        <w:rPr>
+          <w:rFonts w:eastAsia="Arial"/>
+        </w:rPr>
+      </w:pPr>
+      <w:bookmarkStart w:id="273" w:name="h.kew2op-5c2vg4"/>
+      <w:bookmarkStart w:id="274" w:name="_Toc314173784"/>
+      <w:bookmarkStart w:id="275" w:name="_Toc320122549"/>
+      <w:bookmarkEnd w:id="273"/>
+      <w:r>
+        <w:rPr>
+          <w:rFonts w:eastAsia="Arial"/>
+        </w:rPr>
+        <w:t>Communications Protocols</w:t>
+      </w:r>
+      <w:bookmarkEnd w:id="274"/>
+      <w:bookmarkEnd w:id="275"/>
+    </w:p>
+    <w:p>
+      <w:pPr>
+        <w:pStyle w:val="4"/>
+      </w:pPr>
+      <w:r>
+        <w:t>Communication shall be passed from module to module as follows:</w:t>
+      </w:r>
+    </w:p>
+    <w:p>
+      <w:pPr>
+        <w:pStyle w:val="5"/>
+      </w:pPr>
+      <w:r>
+        <w:t xml:space="preserve">CTC </w:t>
+      </w:r>
+      <w:ins w:id="276" w:author="Liu" w:date="2012-03-21T19:34:00Z">
+        <w:r>
+          <w:rPr>
+            <w:rFonts w:hint="eastAsia"/>
+            <w:lang w:eastAsia="zh-CN"/>
+          </w:rPr>
+          <w:t>O</w:t>
+        </w:r>
+      </w:ins>
+      <w:del w:id="277" w:author="Liu" w:date="2012-03-21T19:34:00Z">
+        <w:r>
+          <w:delText>o</w:delText>
+        </w:r>
+      </w:del>
+      <w:r>
+        <w:t xml:space="preserve">ffice to </w:t>
+      </w:r>
+      <w:ins w:id="278" w:author="Liu" w:date="2012-03-21T19:34:00Z">
+        <w:r>
+          <w:rPr>
+            <w:rFonts w:hint="eastAsia"/>
+            <w:lang w:eastAsia="zh-CN"/>
+          </w:rPr>
+          <w:t>T</w:t>
+        </w:r>
+      </w:ins>
+      <w:del w:id="279" w:author="Liu" w:date="2012-03-21T19:34:00Z">
+        <w:r>
+          <w:delText>t</w:delText>
+        </w:r>
+      </w:del>
+      <w:r>
+        <w:t>rack controller</w:t>
+      </w:r>
+    </w:p>
+    <w:p>
+      <w:pPr>
+        <w:pStyle w:val="5"/>
+      </w:pPr>
+      <w:r>
+        <w:t>Track controller to Track block</w:t>
+      </w:r>
+    </w:p>
+    <w:p>
+      <w:pPr>
+        <w:pStyle w:val="5"/>
+        <w:rPr>
+          <w:lang w:eastAsia="zh-CN"/>
+        </w:rPr>
+      </w:pPr>
+      <w:r>
+        <w:t xml:space="preserve">Track block to </w:t>
+      </w:r>
+      <w:ins w:id="280" w:author="Liu" w:date="2012-03-21T19:34:00Z">
+        <w:r>
+          <w:rPr>
+            <w:rFonts w:hint="eastAsia"/>
+            <w:lang w:eastAsia="zh-CN"/>
+          </w:rPr>
+          <w:t>T</w:t>
+        </w:r>
+      </w:ins>
+      <w:del w:id="281" w:author="Liu" w:date="2012-03-21T19:34:00Z">
+        <w:r>
+          <w:delText>t</w:delText>
+        </w:r>
+      </w:del>
+      <w:r>
+        <w:t>rain controller</w:t>
+      </w:r>
+    </w:p>
+    <w:p>
+      <w:pPr>
+        <w:pStyle w:val="5"/>
+        <w:rPr>
+          <w:del w:id="282" w:author="Liu" w:date="2012-03-21T19:33:00Z"/>
+        </w:rPr>
+      </w:pPr>
+      <w:del w:id="283" w:author="Liu" w:date="2012-03-21T19:33:00Z">
+        <w:r>
+          <w:delText>Train controller to train</w:delText>
+        </w:r>
+      </w:del>
+    </w:p>
+    <w:p>
+      <w:pPr>
+        <w:pStyle w:val="3"/>
+        <w:rPr>
+          <w:rFonts w:eastAsia="Arial"/>
+        </w:rPr>
+      </w:pPr>
+      <w:bookmarkStart w:id="284" w:name="h.xpc8pn-gk665r"/>
+      <w:bookmarkStart w:id="285" w:name="h.jec1lz-fyk50h"/>
+      <w:bookmarkStart w:id="286" w:name="_Toc314173786"/>
+      <w:bookmarkStart w:id="287" w:name="_Toc320122550"/>
+      <w:bookmarkEnd w:id="284"/>
+      <w:bookmarkEnd w:id="285"/>
+      <w:r>
+        <w:rPr>
+          <w:rFonts w:eastAsia="Arial"/>
+        </w:rPr>
+        <w:t>Operation</w:t>
+      </w:r>
+      <w:bookmarkEnd w:id="286"/>
+      <w:bookmarkEnd w:id="287"/>
+    </w:p>
+    <w:p>
+      <w:pPr>
+        <w:rPr>
+          <w:rFonts w:eastAsia="Arial"/>
+        </w:rPr>
+      </w:pPr>
+      <w:bookmarkStart w:id="288" w:name="h.qd0fnl-z2x7vs"/>
+      <w:bookmarkStart w:id="289" w:name="_Toc314173787"/>
+      <w:bookmarkEnd w:id="288"/>
+      <w:r>
+        <w:t>The system will ultimately need to be operated by the CTC office. The CTC will need to determine the trains overall authority, but once obtained, the train system shall be able to automatically execute its authority.</w:t>
+      </w:r>
+      <w:r>
+        <w:t xml:space="preserve"> Thus, given a route schedule, the transit system should be fully auto</w:t>
+      </w:r>
+      <w:r>
+        <w:rPr>
           <w:rFonts w:hint="eastAsia"/>
           <w:lang w:eastAsia="zh-CN"/>
         </w:rPr>
-      </w:pPr>
-      <w:ins w:id="241" w:author="Liu" w:date="2012-03-21T19:16:00Z">
+        <w:t>matic</w:t>
+      </w:r>
+      <w:r>
+        <w:t>.</w:t>
+      </w:r>
+    </w:p>
+    <w:p>
+      <w:pPr>
+        <w:pStyle w:val="3"/>
+        <w:rPr>
+          <w:rFonts w:eastAsia="Arial"/>
+        </w:rPr>
+      </w:pPr>
+      <w:bookmarkStart w:id="290" w:name="_Toc320122551"/>
+      <w:r>
+        <w:rPr>
+          <w:rFonts w:eastAsia="Arial"/>
+        </w:rPr>
+        <w:t>Product function</w:t>
+      </w:r>
+      <w:bookmarkEnd w:id="289"/>
+      <w:bookmarkEnd w:id="290"/>
+    </w:p>
+    <w:p>
+      <w:pPr>
+        <w:pStyle w:val="4"/>
+        <w:rPr>
+          <w:rFonts w:eastAsia="Arial"/>
+        </w:rPr>
+      </w:pPr>
+      <w:r>
+        <w:rPr>
+          <w:rFonts w:eastAsia="Arial"/>
+        </w:rPr>
+        <w:t xml:space="preserve">The track controller </w:t>
+      </w:r>
+      <w:r>
+        <w:rPr>
+          <w:rFonts w:eastAsia="Arial"/>
+        </w:rPr>
+        <w:t>shall c</w:t>
+      </w:r>
+      <w:r>
+        <w:rPr>
+          <w:rFonts w:eastAsia="Arial"/>
+        </w:rPr>
+        <w:t>ontrol the switching of the track</w:t>
+      </w:r>
+      <w:r>
+        <w:rPr>
+          <w:rFonts w:eastAsia="Arial"/>
+        </w:rPr>
+        <w:t xml:space="preserve"> in a safety critical manner</w:t>
+      </w:r>
+    </w:p>
+    <w:p>
+      <w:pPr>
+        <w:pStyle w:val="4"/>
+        <w:rPr>
+          <w:rFonts w:eastAsia="Arial"/>
+        </w:rPr>
+      </w:pPr>
+      <w:r>
+        <w:rPr>
+          <w:rFonts w:eastAsia="Arial"/>
+        </w:rPr>
+        <w:t xml:space="preserve">The track controller </w:t>
+      </w:r>
+      <w:r>
+        <w:rPr>
+          <w:rFonts w:eastAsia="Arial"/>
+        </w:rPr>
+        <w:t>shall control</w:t>
+      </w:r>
+      <w:r>
+        <w:rPr>
+          <w:rFonts w:eastAsia="Arial"/>
+        </w:rPr>
+        <w:t xml:space="preserve"> the railway crossing</w:t>
+      </w:r>
+    </w:p>
+    <w:p>
+      <w:pPr>
+        <w:pStyle w:val="5"/>
+        <w:rPr>
+          <w:rFonts w:eastAsia="Arial"/>
+        </w:rPr>
+      </w:pPr>
+      <w:r>
+        <w:rPr>
+          <w:rFonts w:eastAsia="Arial"/>
+        </w:rPr>
+        <w:t xml:space="preserve">The track controller </w:t>
+      </w:r>
+      <w:r>
+        <w:rPr>
+          <w:rFonts w:eastAsia="Arial"/>
+        </w:rPr>
+        <w:t>shall cont</w:t>
+      </w:r>
+      <w:r>
+        <w:rPr>
+          <w:rFonts w:eastAsia="Arial"/>
+        </w:rPr>
+        <w:t>rol the railway crossing lights</w:t>
+      </w:r>
+    </w:p>
+    <w:p>
+      <w:pPr>
+        <w:pStyle w:val="5"/>
+        <w:rPr>
+          <w:rFonts w:eastAsia="Arial"/>
+        </w:rPr>
+      </w:pPr>
+      <w:r>
+        <w:rPr>
+          <w:rFonts w:eastAsia="Arial"/>
+        </w:rPr>
+        <w:t xml:space="preserve">The track controller </w:t>
+      </w:r>
+      <w:r>
+        <w:rPr>
+          <w:rFonts w:eastAsia="Arial"/>
+        </w:rPr>
+        <w:t>shall</w:t>
+      </w:r>
+      <w:r>
+        <w:rPr>
+          <w:rFonts w:eastAsia="Arial"/>
+        </w:rPr>
+        <w:t xml:space="preserve"> </w:t>
+      </w:r>
+      <w:r>
+        <w:rPr>
+          <w:rFonts w:eastAsia="Arial"/>
+        </w:rPr>
+        <w:t xml:space="preserve">control the railway crossing </w:t>
+      </w:r>
+      <w:r>
+        <w:rPr>
+          <w:rFonts w:eastAsia="Arial"/>
+        </w:rPr>
+        <w:t>cross bar</w:t>
+      </w:r>
+    </w:p>
+    <w:p>
+      <w:pPr>
+        <w:pStyle w:val="4"/>
+        <w:rPr>
+          <w:rFonts w:eastAsia="Arial"/>
+        </w:rPr>
+      </w:pPr>
+      <w:r>
+        <w:rPr>
+          <w:rFonts w:eastAsia="Arial"/>
+        </w:rPr>
+        <w:t xml:space="preserve">The track controller </w:t>
+      </w:r>
+      <w:r>
+        <w:rPr>
+          <w:rFonts w:eastAsia="Arial"/>
+        </w:rPr>
+        <w:t>shall detect the state of each block, including</w:t>
+      </w:r>
+      <w:r>
+        <w:rPr>
+          <w:rFonts w:eastAsia="Arial"/>
+        </w:rPr>
+        <w:t>:</w:t>
+      </w:r>
+    </w:p>
+    <w:p>
+      <w:pPr>
+        <w:pStyle w:val="5"/>
+        <w:rPr>
+          <w:rFonts w:eastAsia="Arial"/>
+        </w:rPr>
+      </w:pPr>
+      <w:r>
+        <w:rPr>
+          <w:rFonts w:eastAsia="Arial"/>
+        </w:rPr>
+        <w:t>T</w:t>
+      </w:r>
+      <w:r>
+        <w:rPr>
+          <w:rFonts w:eastAsia="Arial"/>
+        </w:rPr>
+        <w:t>he presence of train</w:t>
+      </w:r>
+      <w:r>
+        <w:rPr>
+          <w:rFonts w:eastAsia="Arial"/>
+        </w:rPr>
+        <w:t>s in a block</w:t>
+      </w:r>
+    </w:p>
+    <w:p>
+      <w:pPr>
+        <w:pStyle w:val="5"/>
+        <w:rPr>
+          <w:rFonts w:eastAsia="Arial"/>
+        </w:rPr>
+      </w:pPr>
+      <w:r>
+        <w:rPr>
+          <w:rFonts w:eastAsia="Arial"/>
+        </w:rPr>
+        <w:t>B</w:t>
+      </w:r>
+      <w:r>
+        <w:rPr>
+          <w:rFonts w:eastAsia="Arial"/>
+        </w:rPr>
+        <w:t>roken rails</w:t>
+      </w:r>
+      <w:r>
+        <w:rPr>
+          <w:rFonts w:eastAsia="Arial"/>
+        </w:rPr>
+        <w:t xml:space="preserve"> in a block</w:t>
+      </w:r>
+    </w:p>
+    <w:p>
+      <w:pPr>
+        <w:pStyle w:val="5"/>
+        <w:rPr>
+          <w:rFonts w:eastAsia="Arial"/>
+        </w:rPr>
+      </w:pPr>
+      <w:r>
+        <w:rPr>
+          <w:rFonts w:eastAsia="Arial"/>
+        </w:rPr>
+        <w:t>A track circuit failure in a block</w:t>
+      </w:r>
+    </w:p>
+    <w:p>
+      <w:pPr>
+        <w:pStyle w:val="5"/>
+        <w:rPr>
+          <w:rFonts w:eastAsia="Arial"/>
+        </w:rPr>
+      </w:pPr>
+      <w:r>
+        <w:rPr>
+          <w:rFonts w:eastAsia="Arial"/>
+        </w:rPr>
+        <w:t>A power failure in a block</w:t>
+      </w:r>
+    </w:p>
+    <w:p>
+      <w:pPr>
+        <w:pStyle w:val="4"/>
+        <w:rPr>
+          <w:rFonts w:eastAsia="Arial"/>
+        </w:rPr>
+      </w:pPr>
+      <w:r>
+        <w:rPr>
+          <w:rFonts w:eastAsia="Arial"/>
+        </w:rPr>
+        <w:t xml:space="preserve">The track controller </w:t>
+      </w:r>
+      <w:r>
+        <w:rPr>
+          <w:rFonts w:eastAsia="Arial"/>
+        </w:rPr>
+        <w:t xml:space="preserve">shall be </w:t>
+      </w:r>
+      <w:r>
+        <w:rPr>
+          <w:rFonts w:eastAsia="Arial"/>
+        </w:rPr>
+        <w:t>a programmable unit that</w:t>
+      </w:r>
+      <w:r>
+        <w:rPr>
+          <w:rFonts w:eastAsia="Arial"/>
+        </w:rPr>
+        <w:t xml:space="preserve"> operates according to Boolean logic provided by the CTC</w:t>
+      </w:r>
+      <w:r>
+        <w:rPr>
+          <w:rFonts w:eastAsia="Arial"/>
+        </w:rPr>
+        <w:t xml:space="preserve">. </w:t>
+      </w:r>
+    </w:p>
+    <w:p>
+      <w:pPr>
+        <w:pStyle w:val="5"/>
+        <w:rPr>
+          <w:rFonts w:eastAsia="Arial"/>
+        </w:rPr>
+      </w:pPr>
+      <w:r>
+        <w:rPr>
+          <w:rFonts w:eastAsia="Arial"/>
+        </w:rPr>
+        <w:lastRenderedPageBreak/>
+        <w:t xml:space="preserve">The program </w:t>
+      </w:r>
+      <w:r>
+        <w:rPr>
+          <w:rFonts w:eastAsia="Arial"/>
+        </w:rPr>
+        <w:t>shall</w:t>
+      </w:r>
+      <w:r>
+        <w:rPr>
+          <w:rFonts w:eastAsia="Arial"/>
+        </w:rPr>
+        <w:t xml:space="preserve"> be specifiable separately from the implementation of the track controller.</w:t>
+      </w:r>
+    </w:p>
+    <w:p>
+      <w:pPr>
+        <w:pStyle w:val="2"/>
+        <w:rPr>
+          <w:rFonts w:eastAsia="Arial"/>
+        </w:rPr>
+      </w:pPr>
+      <w:bookmarkStart w:id="291" w:name="h.91ba9k-vu59xp"/>
+      <w:bookmarkStart w:id="292" w:name="h.y746sj-t0dedb"/>
+      <w:bookmarkStart w:id="293" w:name="h.d1obiq-oghlbw"/>
+      <w:bookmarkStart w:id="294" w:name="_Toc314173790"/>
+      <w:bookmarkStart w:id="295" w:name="_Toc320122552"/>
+      <w:bookmarkEnd w:id="291"/>
+      <w:bookmarkEnd w:id="292"/>
+      <w:bookmarkEnd w:id="293"/>
+      <w:r>
+        <w:rPr>
+          <w:rFonts w:eastAsia="Arial"/>
+        </w:rPr>
+        <w:t>Software System Attributes</w:t>
+      </w:r>
+      <w:bookmarkEnd w:id="294"/>
+      <w:bookmarkEnd w:id="295"/>
+    </w:p>
+    <w:p>
+      <w:pPr>
+        <w:pStyle w:val="3"/>
+        <w:rPr>
+          <w:rFonts w:eastAsia="Arial"/>
+        </w:rPr>
+      </w:pPr>
+      <w:bookmarkStart w:id="296" w:name="h.mmafhh-3feg73"/>
+      <w:bookmarkStart w:id="297" w:name="_Toc314173791"/>
+      <w:bookmarkStart w:id="298" w:name="_Toc320122553"/>
+      <w:bookmarkEnd w:id="296"/>
+      <w:r>
+        <w:rPr>
+          <w:rFonts w:eastAsia="Arial"/>
+        </w:rPr>
+        <w:t>Reliability</w:t>
+      </w:r>
+      <w:bookmarkEnd w:id="297"/>
+      <w:bookmarkEnd w:id="298"/>
+    </w:p>
+    <w:p>
+      <w:pPr>
+        <w:rPr>
+          <w:rFonts w:eastAsia="Arial"/>
+        </w:rPr>
+      </w:pPr>
+      <w:r>
+        <w:rPr>
+          <w:rFonts w:eastAsia="Arial"/>
+        </w:rPr>
+        <w:t>The system shall operate a successful simulation in a fail-safe manner.</w:t>
+      </w:r>
+      <w:bookmarkStart w:id="299" w:name="h.30m5pi-a8pj9p"/>
+      <w:bookmarkEnd w:id="299"/>
+      <w:r>
+        <w:rPr>
+          <w:rFonts w:eastAsia="Arial"/>
+        </w:rPr>
+        <w:t xml:space="preserve"> The wayside controller in a safety critical component that directly affects the transit system and the lives of people you ride it. Therefore, this component should be 100% reliable and should account for all possible failures.</w:t>
+      </w:r>
+    </w:p>
+    <w:p>
+      <w:pPr>
+        <w:pStyle w:val="3"/>
+        <w:rPr>
+          <w:rFonts w:eastAsia="Arial"/>
+        </w:rPr>
+      </w:pPr>
+      <w:bookmarkStart w:id="300" w:name="h.s53a8q-jpvj6h"/>
+      <w:bookmarkStart w:id="301" w:name="_Toc314173793"/>
+      <w:bookmarkStart w:id="302" w:name="_Toc320122554"/>
+      <w:bookmarkEnd w:id="300"/>
+      <w:r>
+        <w:rPr>
+          <w:rFonts w:eastAsia="Arial"/>
+        </w:rPr>
+        <w:t>Security</w:t>
+      </w:r>
+      <w:bookmarkEnd w:id="301"/>
+      <w:bookmarkEnd w:id="302"/>
+    </w:p>
+    <w:p>
+      <w:pPr>
+        <w:rPr>
+          <w:rFonts w:eastAsia="Arial"/>
+        </w:rPr>
+      </w:pPr>
+      <w:r>
+        <w:rPr>
+          <w:rFonts w:eastAsia="Arial"/>
+        </w:rPr>
+        <w:t xml:space="preserve">The </w:t>
+      </w:r>
+      <w:bookmarkStart w:id="303" w:name="h.89h70y-pxpzvg"/>
+      <w:bookmarkEnd w:id="303"/>
+      <w:r>
+        <w:rPr>
+          <w:rFonts w:eastAsia="Arial"/>
+        </w:rPr>
+        <w:t>wayside controller shall operate in a secure manner. It is essential that the controller not be accessed or operated by any other component other than the CTC. Since this is a simulation and there is no actual physical entity, then physical tampering with the module is not a threat. However, the module will be built so as to “hide and abstract” crucial mechanisms within the software library.</w:t>
+      </w:r>
+    </w:p>
+    <w:p>
+      <w:pPr>
+        <w:pStyle w:val="3"/>
+        <w:rPr>
+          <w:rFonts w:eastAsia="Arial"/>
+        </w:rPr>
+      </w:pPr>
+      <w:bookmarkStart w:id="304" w:name="h.g6mm44-8w7uky"/>
+      <w:bookmarkStart w:id="305" w:name="_Toc314173795"/>
+      <w:bookmarkStart w:id="306" w:name="_Toc320122555"/>
+      <w:bookmarkEnd w:id="304"/>
+      <w:r>
+        <w:rPr>
+          <w:rFonts w:eastAsia="Arial"/>
+        </w:rPr>
+        <w:t>Portability</w:t>
+      </w:r>
+      <w:bookmarkEnd w:id="305"/>
+      <w:bookmarkEnd w:id="306"/>
+    </w:p>
+    <w:p>
+      <w:pPr>
+        <w:rPr>
+          <w:rFonts w:eastAsia="Arial"/>
+        </w:rPr>
+      </w:pPr>
+      <w:r>
+        <w:rPr>
+          <w:rFonts w:eastAsia="Arial"/>
+        </w:rPr>
+        <w:t xml:space="preserve">The software requires </w:t>
+      </w:r>
+      <w:ins w:id="307" w:author="Liu" w:date="2012-03-21T18:51:00Z">
         <w:r>
           <w:rPr>
             <w:rFonts w:hint="eastAsia"/>
             <w:lang w:eastAsia="zh-CN"/>
           </w:rPr>
-          <w:t>Block Properties</w:t>
+          <w:t xml:space="preserve">the target machines </w:t>
         </w:r>
       </w:ins>
-    </w:p>
-    <w:p>
-      <w:pPr>
-        <w:pStyle w:val="6"/>
-        <w:rPr>
-          <w:ins w:id="242" w:author="Liu" w:date="2012-03-21T19:22:00Z"/>
-          <w:rFonts w:hint="eastAsia"/>
-          <w:lang w:eastAsia="zh-CN"/>
-        </w:rPr>
-      </w:pPr>
-      <w:ins w:id="243" w:author="Liu" w:date="2012-03-21T19:22:00Z">
+      <w:r>
+        <w:rPr>
+          <w:rFonts w:eastAsia="Arial"/>
+        </w:rPr>
+        <w:t>Windows .NET Framework version 4.0</w:t>
+      </w:r>
+      <w:ins w:id="308" w:author="Liu" w:date="2012-03-21T18:51:00Z">
         <w:r>
           <w:rPr>
             <w:rFonts w:hint="eastAsia"/>
             <w:lang w:eastAsia="zh-CN"/>
           </w:rPr>
-          <w:t>Line</w:t>
+          <w:t xml:space="preserve"> and Windows 7 and with at least 4MB free disk space and 2GB memory</w:t>
         </w:r>
       </w:ins>
-    </w:p>
-    <w:p>
-      <w:pPr>
-        <w:pStyle w:val="6"/>
-        <w:rPr>
-          <w:ins w:id="244" w:author="Liu" w:date="2012-03-21T19:22:00Z"/>
-          <w:rFonts w:hint="eastAsia"/>
-          <w:lang w:eastAsia="zh-CN"/>
-        </w:rPr>
-      </w:pPr>
-      <w:ins w:id="245" w:author="Liu" w:date="2012-03-21T19:22:00Z">
-        <w:r>
-          <w:rPr>
-            <w:rFonts w:hint="eastAsia"/>
-            <w:lang w:eastAsia="zh-CN"/>
-          </w:rPr>
-          <w:t>Section</w:t>
-        </w:r>
-      </w:ins>
-    </w:p>
-    <w:p>
-      <w:pPr>
-        <w:pStyle w:val="6"/>
-        <w:rPr>
-          <w:ins w:id="246" w:author="Liu" w:date="2012-03-21T19:16:00Z"/>
-          <w:rFonts w:hint="eastAsia"/>
-          <w:lang w:eastAsia="zh-CN"/>
-        </w:rPr>
-      </w:pPr>
-      <w:ins w:id="247" w:author="Liu" w:date="2012-03-21T19:22:00Z">
-        <w:r>
-          <w:rPr>
-            <w:rFonts w:hint="eastAsia"/>
-            <w:lang w:eastAsia="zh-CN"/>
-          </w:rPr>
-          <w:t>Block Number</w:t>
-        </w:r>
-      </w:ins>
-    </w:p>
-    <w:p>
-      <w:pPr>
-        <w:pStyle w:val="6"/>
-        <w:rPr>
-          <w:ins w:id="248" w:author="Liu" w:date="2012-03-21T19:17:00Z"/>
-          <w:rFonts w:hint="eastAsia"/>
-          <w:lang w:eastAsia="zh-CN"/>
-        </w:rPr>
-      </w:pPr>
-      <w:ins w:id="249" w:author="Liu" w:date="2012-03-21T19:24:00Z">
-        <w:r>
-          <w:rPr>
-            <w:rFonts w:hint="eastAsia"/>
-            <w:lang w:eastAsia="zh-CN"/>
-          </w:rPr>
-          <w:t>Block Length</w:t>
-        </w:r>
-      </w:ins>
-    </w:p>
-    <w:p>
-      <w:pPr>
-        <w:pStyle w:val="6"/>
-        <w:rPr>
-          <w:ins w:id="250" w:author="Liu" w:date="2012-03-21T19:24:00Z"/>
-          <w:rFonts w:hint="eastAsia"/>
-          <w:lang w:eastAsia="zh-CN"/>
-        </w:rPr>
-      </w:pPr>
-      <w:ins w:id="251" w:author="Liu" w:date="2012-03-21T19:24:00Z">
-        <w:r>
-          <w:rPr>
-            <w:rFonts w:hint="eastAsia"/>
-            <w:lang w:eastAsia="zh-CN"/>
-          </w:rPr>
-          <w:t>Block Grade</w:t>
-        </w:r>
-      </w:ins>
-    </w:p>
-    <w:p>
-      <w:pPr>
-        <w:pStyle w:val="6"/>
-        <w:rPr>
-          <w:ins w:id="252" w:author="Liu" w:date="2012-03-21T19:17:00Z"/>
-          <w:rFonts w:eastAsia="Arial"/>
-        </w:rPr>
-      </w:pPr>
-      <w:ins w:id="253" w:author="Liu" w:date="2012-03-21T19:25:00Z">
-        <w:r>
-          <w:rPr>
-            <w:rFonts w:hint="eastAsia"/>
-            <w:lang w:eastAsia="zh-CN"/>
-          </w:rPr>
-          <w:t>Speed Limit</w:t>
-        </w:r>
-      </w:ins>
-    </w:p>
-    <w:p>
-      <w:pPr>
-        <w:pStyle w:val="6"/>
-        <w:rPr>
-          <w:ins w:id="254" w:author="Liu" w:date="2012-03-21T19:21:00Z"/>
-          <w:rFonts w:hint="eastAsia"/>
-          <w:lang w:eastAsia="zh-CN"/>
-        </w:rPr>
-      </w:pPr>
-      <w:ins w:id="255" w:author="Liu" w:date="2012-03-21T19:21:00Z">
-        <w:r>
-          <w:rPr>
-            <w:rFonts w:eastAsia="Arial"/>
-          </w:rPr>
-          <w:t>Infrastructure</w:t>
-        </w:r>
-      </w:ins>
-    </w:p>
-    <w:p>
-      <w:pPr>
-        <w:pStyle w:val="6"/>
-        <w:rPr>
-          <w:ins w:id="256" w:author="Liu" w:date="2012-03-21T19:25:00Z"/>
-          <w:rFonts w:hint="eastAsia"/>
-          <w:lang w:eastAsia="zh-CN"/>
-        </w:rPr>
-      </w:pPr>
-      <w:ins w:id="257" w:author="Liu" w:date="2012-03-21T19:25:00Z">
-        <w:r>
-          <w:rPr>
-            <w:rFonts w:hint="eastAsia"/>
-            <w:lang w:eastAsia="zh-CN"/>
-          </w:rPr>
-          <w:t>Elevation</w:t>
-        </w:r>
-      </w:ins>
-    </w:p>
-    <w:p>
-      <w:pPr>
-        <w:pStyle w:val="6"/>
-        <w:rPr>
-          <w:ins w:id="258" w:author="Liu" w:date="2012-03-21T19:17:00Z"/>
-          <w:rFonts w:eastAsia="Arial"/>
-        </w:rPr>
-      </w:pPr>
-      <w:ins w:id="259" w:author="Liu" w:date="2012-03-21T19:26:00Z">
-        <w:r>
-          <w:rPr>
-            <w:lang w:eastAsia="zh-CN"/>
-          </w:rPr>
-          <w:t>Cumulative</w:t>
-        </w:r>
-        <w:r>
-          <w:rPr>
-            <w:rFonts w:hint="eastAsia"/>
-            <w:lang w:eastAsia="zh-CN"/>
-          </w:rPr>
-          <w:t xml:space="preserve"> </w:t>
-        </w:r>
-      </w:ins>
-      <w:ins w:id="260" w:author="Liu" w:date="2012-03-21T19:25:00Z">
-        <w:r>
-          <w:rPr>
-            <w:rFonts w:hint="eastAsia"/>
-            <w:lang w:eastAsia="zh-CN"/>
-          </w:rPr>
-          <w:t>Elevation</w:t>
-        </w:r>
-      </w:ins>
-    </w:p>
-    <w:p>
-      <w:pPr>
-        <w:pStyle w:val="4"/>
-        <w:rPr>
-          <w:ins w:id="261" w:author="Liu" w:date="2012-03-21T19:16:00Z"/>
-          <w:rFonts w:hint="eastAsia"/>
-          <w:lang w:eastAsia="zh-CN"/>
-        </w:rPr>
-      </w:pPr>
-      <w:ins w:id="262" w:author="Liu" w:date="2012-03-21T19:23:00Z">
-        <w:r>
-          <w:rPr>
-            <w:rFonts w:eastAsia="Arial"/>
-          </w:rPr>
-          <w:t>Inputs from track:</w:t>
-        </w:r>
-      </w:ins>
-    </w:p>
-    <w:p>
-      <w:pPr>
-        <w:pStyle w:val="5"/>
-        <w:rPr>
-          <w:rFonts w:eastAsia="Arial"/>
-        </w:rPr>
-      </w:pPr>
-      <w:r>
-        <w:rPr>
-          <w:rFonts w:eastAsia="Arial"/>
-        </w:rPr>
-        <w:t>Block state</w:t>
-      </w:r>
-    </w:p>
-    <w:p>
-      <w:pPr>
-        <w:pStyle w:val="6"/>
-        <w:rPr>
-          <w:rFonts w:eastAsia="Arial"/>
-        </w:rPr>
-      </w:pPr>
-      <w:r>
-        <w:rPr>
-          <w:rFonts w:eastAsia="Arial"/>
-        </w:rPr>
-        <w:t>Train present</w:t>
-      </w:r>
-    </w:p>
-    <w:p>
-      <w:pPr>
-        <w:pStyle w:val="6"/>
-        <w:rPr>
-          <w:rFonts w:eastAsia="Arial"/>
-        </w:rPr>
-      </w:pPr>
-      <w:r>
-        <w:rPr>
-          <w:rFonts w:eastAsia="Arial"/>
-        </w:rPr>
-        <w:t>Broken rail</w:t>
-      </w:r>
-    </w:p>
-    <w:p>
-      <w:pPr>
-        <w:pStyle w:val="6"/>
-        <w:rPr>
-          <w:rFonts w:eastAsia="Arial"/>
-        </w:rPr>
-      </w:pPr>
-      <w:r>
-        <w:rPr>
-          <w:rFonts w:eastAsia="Arial"/>
-        </w:rPr>
-        <w:t>Track circuit failure</w:t>
-      </w:r>
-    </w:p>
-    <w:p>
-      <w:pPr>
-        <w:pStyle w:val="6"/>
-        <w:rPr>
-          <w:rFonts w:eastAsia="Arial"/>
-        </w:rPr>
-      </w:pPr>
-      <w:r>
-        <w:rPr>
-          <w:rFonts w:eastAsia="Arial"/>
-        </w:rPr>
-        <w:t>Power failure</w:t>
-      </w:r>
-    </w:p>
-    <w:p>
-      <w:pPr>
-        <w:pStyle w:val="5"/>
-        <w:rPr>
-          <w:rFonts w:eastAsia="Arial"/>
-        </w:rPr>
-      </w:pPr>
-      <w:r>
-        <w:rPr>
-          <w:rFonts w:eastAsia="Arial"/>
-        </w:rPr>
-        <w:t>Train state</w:t>
-      </w:r>
-    </w:p>
-    <w:p>
-      <w:pPr>
-        <w:pStyle w:val="6"/>
-        <w:rPr>
-          <w:rFonts w:eastAsia="Arial"/>
-        </w:rPr>
-      </w:pPr>
-      <w:r>
-        <w:rPr>
-          <w:rFonts w:eastAsia="Arial"/>
-        </w:rPr>
-        <w:t>Train speed</w:t>
-      </w:r>
-    </w:p>
-    <w:p>
-      <w:pPr>
-        <w:pStyle w:val="6"/>
-        <w:rPr>
-          <w:rFonts w:eastAsia="Arial"/>
-        </w:rPr>
-      </w:pPr>
-      <w:r>
-        <w:rPr>
-          <w:rFonts w:eastAsia="Arial"/>
-        </w:rPr>
-        <w:t>Train direction</w:t>
-      </w:r>
-    </w:p>
-    <w:p>
-      <w:pPr>
-        <w:pStyle w:val="5"/>
-        <w:rPr>
-          <w:rFonts w:eastAsia="Arial"/>
-        </w:rPr>
-      </w:pPr>
-      <w:r>
-        <w:rPr>
-          <w:rFonts w:eastAsia="Arial"/>
-        </w:rPr>
-        <w:t>Switch state</w:t>
-      </w:r>
-    </w:p>
-    <w:p>
-      <w:pPr>
-        <w:pStyle w:val="6"/>
-        <w:rPr>
-          <w:rFonts w:eastAsia="Arial"/>
-        </w:rPr>
-      </w:pPr>
-      <w:r>
-        <w:rPr>
-          <w:rFonts w:eastAsia="Arial"/>
-        </w:rPr>
-        <w:t>Switch position</w:t>
-      </w:r>
-    </w:p>
-    <w:p>
-      <w:pPr>
-        <w:pStyle w:val="6"/>
-        <w:rPr>
-          <w:rFonts w:eastAsia="Arial"/>
-        </w:rPr>
-      </w:pPr>
-      <w:r>
-        <w:rPr>
-          <w:rFonts w:eastAsia="Arial"/>
-        </w:rPr>
-        <w:t>Switch failure</w:t>
-      </w:r>
-    </w:p>
-    <w:p>
-      <w:pPr>
-        <w:pStyle w:val="4"/>
-        <w:rPr>
-          <w:rFonts w:eastAsia="Arial"/>
-        </w:rPr>
-      </w:pPr>
-      <w:r>
-        <w:rPr>
-          <w:rFonts w:eastAsia="Arial"/>
-        </w:rPr>
-        <w:t>Outputs to track:</w:t>
-      </w:r>
-    </w:p>
-    <w:p>
-      <w:pPr>
-        <w:pStyle w:val="5"/>
-        <w:rPr>
-          <w:rFonts w:eastAsia="Arial"/>
-        </w:rPr>
-      </w:pPr>
-      <w:r>
-        <w:rPr>
-          <w:rFonts w:eastAsia="Arial"/>
-        </w:rPr>
-        <w:t>Train authority</w:t>
-      </w:r>
-    </w:p>
-    <w:p>
-      <w:pPr>
-        <w:pStyle w:val="5"/>
-        <w:rPr>
-          <w:rFonts w:eastAsia="Arial"/>
-        </w:rPr>
-      </w:pPr>
-      <w:r>
-        <w:rPr>
-          <w:rFonts w:eastAsia="Arial"/>
-        </w:rPr>
-        <w:t>Track speed limits</w:t>
-      </w:r>
-    </w:p>
-    <w:p>
-      <w:pPr>
-        <w:pStyle w:val="5"/>
-        <w:rPr>
-          <w:rFonts w:eastAsia="Arial"/>
-        </w:rPr>
-      </w:pPr>
-      <w:r>
-        <w:rPr>
-          <w:rFonts w:eastAsia="Arial"/>
-        </w:rPr>
-        <w:t>Track closed for maintenance</w:t>
-      </w:r>
-    </w:p>
-    <w:p>
-      <w:pPr>
-        <w:pStyle w:val="5"/>
-        <w:rPr>
-          <w:rFonts w:eastAsia="Arial"/>
-        </w:rPr>
-      </w:pPr>
-      <w:r>
-        <w:rPr>
-          <w:rFonts w:eastAsia="Arial"/>
-        </w:rPr>
-        <w:t>Track switch states</w:t>
-      </w:r>
-    </w:p>
-    <w:p>
-      <w:pPr>
-        <w:pStyle w:val="5"/>
-        <w:rPr>
-          <w:rFonts w:eastAsia="Arial"/>
-        </w:rPr>
-      </w:pPr>
-      <w:r>
-        <w:rPr>
-          <w:rFonts w:eastAsia="Arial"/>
-        </w:rPr>
-        <w:t>Signal light states</w:t>
-      </w:r>
-    </w:p>
-    <w:p>
-      <w:pPr>
-        <w:pStyle w:val="4"/>
-        <w:rPr>
-          <w:rFonts w:eastAsia="Arial"/>
-        </w:rPr>
-      </w:pPr>
-      <w:r>
-        <w:rPr>
-          <w:rFonts w:eastAsia="Arial"/>
-        </w:rPr>
-        <w:t>Inputs from other wayside controllers:</w:t>
-      </w:r>
-    </w:p>
-    <w:p>
-      <w:pPr>
-        <w:pStyle w:val="5"/>
-        <w:rPr>
-          <w:rFonts w:eastAsia="Arial"/>
-        </w:rPr>
-      </w:pPr>
-      <w:r>
-        <w:rPr>
-          <w:rFonts w:eastAsia="Arial"/>
-        </w:rPr>
-        <w:t>Train authority</w:t>
-      </w:r>
-    </w:p>
-    <w:p>
-      <w:pPr>
-        <w:pStyle w:val="4"/>
-        <w:rPr>
-          <w:rFonts w:eastAsia="Arial"/>
-        </w:rPr>
-      </w:pPr>
-      <w:r>
-        <w:rPr>
-          <w:rFonts w:eastAsia="Arial"/>
-        </w:rPr>
-        <w:t>Outputs to other wayside controllers:</w:t>
-      </w:r>
-    </w:p>
-    <w:p>
-      <w:pPr>
-        <w:pStyle w:val="5"/>
-        <w:rPr>
-          <w:rFonts w:eastAsia="Arial"/>
-        </w:rPr>
-      </w:pPr>
-      <w:r>
-        <w:rPr>
-          <w:rFonts w:eastAsia="Arial"/>
-        </w:rPr>
-        <w:lastRenderedPageBreak/>
-        <w:t>Train authority</w:t>
-      </w:r>
-    </w:p>
-    <w:p>
-      <w:pPr>
-        <w:pStyle w:val="4"/>
-        <w:rPr>
-          <w:rFonts w:eastAsia="Arial"/>
-        </w:rPr>
-      </w:pPr>
-      <w:r>
-        <w:rPr>
-          <w:rFonts w:eastAsia="Arial"/>
-        </w:rPr>
-        <w:t xml:space="preserve">The track controller </w:t>
-      </w:r>
-      <w:r>
-        <w:rPr>
-          <w:rFonts w:eastAsia="Arial"/>
-        </w:rPr>
-        <w:t xml:space="preserve">shall be </w:t>
-      </w:r>
-      <w:r>
-        <w:rPr>
-          <w:rFonts w:eastAsia="Arial"/>
-        </w:rPr>
-        <w:t>a programmable unit that</w:t>
-      </w:r>
-      <w:r>
-        <w:rPr>
-          <w:rFonts w:eastAsia="Arial"/>
-        </w:rPr>
-        <w:t xml:space="preserve"> operates according to Boolean logic provided by the CTC</w:t>
-      </w:r>
-      <w:r>
-        <w:rPr>
-          <w:rFonts w:eastAsia="Arial"/>
-        </w:rPr>
-        <w:t xml:space="preserve">. </w:t>
-      </w:r>
-    </w:p>
-    <w:p>
-      <w:pPr>
-        <w:pStyle w:val="5"/>
-        <w:rPr>
-          <w:rFonts w:eastAsia="Arial"/>
-        </w:rPr>
-      </w:pPr>
-      <w:r>
-        <w:rPr>
-          <w:rFonts w:eastAsia="Arial"/>
-        </w:rPr>
-        <w:t xml:space="preserve">The program </w:t>
-      </w:r>
-      <w:r>
-        <w:rPr>
-          <w:rFonts w:eastAsia="Arial"/>
-        </w:rPr>
-        <w:t>shall</w:t>
-      </w:r>
-      <w:r>
-        <w:rPr>
-          <w:rFonts w:eastAsia="Arial"/>
-        </w:rPr>
-        <w:t xml:space="preserve"> be specifiable separately from the implementation of the track controller.</w:t>
+      <w:r>
+        <w:rPr>
+          <w:rFonts w:eastAsia="Arial"/>
+        </w:rPr>
+        <w:t>.</w:t>
       </w:r>
     </w:p>
     <w:p>
@@ -8202,776 +8686,39 @@
           <w:rFonts w:eastAsia="Arial"/>
         </w:rPr>
       </w:pPr>
-      <w:bookmarkStart w:id="263" w:name="h.kew2op-5c2vg4"/>
-      <w:bookmarkStart w:id="264" w:name="_Toc314173784"/>
-      <w:bookmarkStart w:id="265" w:name="_Toc320122549"/>
-      <w:bookmarkEnd w:id="263"/>
-      <w:r>
-        <w:rPr>
-          <w:rFonts w:eastAsia="Arial"/>
-        </w:rPr>
-        <w:t>Communications Protocols</w:t>
-      </w:r>
-      <w:bookmarkEnd w:id="264"/>
-      <w:bookmarkEnd w:id="265"/>
-    </w:p>
-    <w:p>
-      <w:pPr>
-        <w:pStyle w:val="4"/>
-      </w:pPr>
-      <w:r>
-        <w:t>Communication shall be passed from module to module as follows:</w:t>
-      </w:r>
-    </w:p>
-    <w:p>
-      <w:pPr>
-        <w:pStyle w:val="5"/>
-      </w:pPr>
-      <w:r>
-        <w:t xml:space="preserve">CTC </w:t>
-      </w:r>
-      <w:ins w:id="266" w:author="Liu" w:date="2012-03-21T19:34:00Z">
-        <w:r>
-          <w:rPr>
-            <w:rFonts w:hint="eastAsia"/>
-            <w:lang w:eastAsia="zh-CN"/>
-          </w:rPr>
-          <w:t>O</w:t>
-        </w:r>
-      </w:ins>
-      <w:del w:id="267" w:author="Liu" w:date="2012-03-21T19:34:00Z">
-        <w:r>
-          <w:delText>o</w:delText>
-        </w:r>
-      </w:del>
-      <w:r>
-        <w:t xml:space="preserve">ffice to </w:t>
-      </w:r>
-      <w:ins w:id="268" w:author="Liu" w:date="2012-03-21T19:34:00Z">
-        <w:r>
-          <w:rPr>
-            <w:rFonts w:hint="eastAsia"/>
-            <w:lang w:eastAsia="zh-CN"/>
-          </w:rPr>
-          <w:t>T</w:t>
-        </w:r>
-      </w:ins>
-      <w:del w:id="269" w:author="Liu" w:date="2012-03-21T19:34:00Z">
-        <w:r>
-          <w:delText>t</w:delText>
-        </w:r>
-      </w:del>
-      <w:r>
-        <w:t>rack controller</w:t>
-      </w:r>
-    </w:p>
-    <w:p>
-      <w:pPr>
-        <w:pStyle w:val="5"/>
-      </w:pPr>
-      <w:r>
-        <w:t>Track controller to Track block</w:t>
-      </w:r>
-    </w:p>
-    <w:p>
-      <w:pPr>
-        <w:pStyle w:val="5"/>
-        <w:rPr>
-          <w:ins w:id="270" w:author="Liu" w:date="2012-03-21T19:33:00Z"/>
-          <w:rFonts w:hint="eastAsia"/>
-          <w:lang w:eastAsia="zh-CN"/>
-        </w:rPr>
-      </w:pPr>
-      <w:r>
-        <w:t xml:space="preserve">Track block to </w:t>
-      </w:r>
-      <w:ins w:id="271" w:author="Liu" w:date="2012-03-21T19:34:00Z">
-        <w:r>
-          <w:rPr>
-            <w:rFonts w:hint="eastAsia"/>
-            <w:lang w:eastAsia="zh-CN"/>
-          </w:rPr>
-          <w:t>T</w:t>
-        </w:r>
-      </w:ins>
-      <w:del w:id="272" w:author="Liu" w:date="2012-03-21T19:34:00Z">
-        <w:r>
-          <w:delText>t</w:delText>
-        </w:r>
-      </w:del>
-      <w:r>
-        <w:t>rain controller</w:t>
-      </w:r>
-    </w:p>
-    <w:p>
-      <w:pPr>
-        <w:pStyle w:val="5"/>
-        <w:rPr>
-          <w:ins w:id="273" w:author="Liu" w:date="2012-03-21T19:33:00Z"/>
-        </w:rPr>
-      </w:pPr>
-      <w:ins w:id="274" w:author="Liu" w:date="2012-03-21T19:34:00Z">
-        <w:r>
-          <w:rPr>
-            <w:rFonts w:hint="eastAsia"/>
-            <w:lang w:eastAsia="zh-CN"/>
-          </w:rPr>
-          <w:t>T</w:t>
-        </w:r>
-      </w:ins>
-      <w:ins w:id="275" w:author="Liu" w:date="2012-03-21T19:33:00Z">
-        <w:r>
-          <w:t>rain controller</w:t>
-        </w:r>
-      </w:ins>
-      <w:ins w:id="276" w:author="Liu" w:date="2012-03-21T19:34:00Z">
-        <w:r>
-          <w:rPr>
-            <w:rFonts w:hint="eastAsia"/>
-            <w:lang w:eastAsia="zh-CN"/>
-          </w:rPr>
-          <w:t xml:space="preserve"> to </w:t>
-        </w:r>
-        <w:r>
-          <w:t>Track block</w:t>
-        </w:r>
-      </w:ins>
-    </w:p>
-    <w:p>
-      <w:pPr>
-        <w:pStyle w:val="5"/>
-        <w:rPr>
-          <w:ins w:id="277" w:author="Liu" w:date="2012-03-21T19:35:00Z"/>
-          <w:rFonts w:hint="eastAsia"/>
-          <w:lang w:eastAsia="zh-CN"/>
-        </w:rPr>
-      </w:pPr>
-      <w:ins w:id="278" w:author="Liu" w:date="2012-03-21T19:33:00Z">
-        <w:r>
-          <w:t xml:space="preserve">Track block to </w:t>
-        </w:r>
-      </w:ins>
-      <w:ins w:id="279" w:author="Liu" w:date="2012-03-21T19:35:00Z">
-        <w:r>
-          <w:rPr>
-            <w:rFonts w:hint="eastAsia"/>
-            <w:lang w:eastAsia="zh-CN"/>
-          </w:rPr>
-          <w:t>Track</w:t>
-        </w:r>
-      </w:ins>
-      <w:ins w:id="280" w:author="Liu" w:date="2012-03-21T19:33:00Z">
-        <w:r>
-          <w:t xml:space="preserve"> controller</w:t>
-        </w:r>
-      </w:ins>
-    </w:p>
-    <w:p>
-      <w:pPr>
-        <w:pStyle w:val="5"/>
-      </w:pPr>
-      <w:ins w:id="281" w:author="Liu" w:date="2012-03-21T19:35:00Z">
-        <w:r>
-          <w:rPr>
-            <w:rFonts w:hint="eastAsia"/>
-            <w:lang w:eastAsia="zh-CN"/>
-          </w:rPr>
-          <w:t>Track</w:t>
-        </w:r>
-        <w:r>
-          <w:t xml:space="preserve"> controller</w:t>
-        </w:r>
-      </w:ins>
-      <w:ins w:id="282" w:author="Liu" w:date="2012-03-21T19:36:00Z">
-        <w:r>
-          <w:rPr>
-            <w:rFonts w:hint="eastAsia"/>
-            <w:lang w:eastAsia="zh-CN"/>
-          </w:rPr>
-          <w:t xml:space="preserve"> to CTC Office</w:t>
-        </w:r>
-      </w:ins>
-    </w:p>
-    <w:p>
-      <w:pPr>
-        <w:pStyle w:val="5"/>
-        <w:rPr>
-          <w:del w:id="283" w:author="Liu" w:date="2012-03-21T19:33:00Z"/>
-        </w:rPr>
-      </w:pPr>
-      <w:del w:id="284" w:author="Liu" w:date="2012-03-21T19:33:00Z">
-        <w:r>
-          <w:delText>Train controller to train</w:delText>
-        </w:r>
-      </w:del>
-    </w:p>
-    <w:p>
-      <w:pPr>
-        <w:pStyle w:val="3"/>
-        <w:rPr>
-          <w:rFonts w:eastAsia="Arial"/>
-        </w:rPr>
-      </w:pPr>
-      <w:bookmarkStart w:id="285" w:name="h.xpc8pn-gk665r"/>
-      <w:bookmarkStart w:id="286" w:name="h.jec1lz-fyk50h"/>
-      <w:bookmarkStart w:id="287" w:name="_Toc314173786"/>
-      <w:bookmarkStart w:id="288" w:name="_Toc320122550"/>
-      <w:bookmarkEnd w:id="285"/>
-      <w:bookmarkEnd w:id="286"/>
-      <w:r>
-        <w:rPr>
-          <w:rFonts w:eastAsia="Arial"/>
-        </w:rPr>
-        <w:t>Operation</w:t>
-      </w:r>
-      <w:bookmarkEnd w:id="287"/>
-      <w:bookmarkEnd w:id="288"/>
-    </w:p>
-    <w:p>
-      <w:pPr>
-        <w:rPr>
-          <w:rFonts w:eastAsia="Arial"/>
-        </w:rPr>
-      </w:pPr>
-      <w:bookmarkStart w:id="289" w:name="h.qd0fnl-z2x7vs"/>
-      <w:bookmarkStart w:id="290" w:name="_Toc314173787"/>
-      <w:bookmarkEnd w:id="289"/>
-      <w:r>
-        <w:t>The system will ultimately need to be operated by the CTC office. The CTC will need to determine the trains overall authority, but once obtained, the train system shall be able to automatically execute its authority.</w:t>
-      </w:r>
-      <w:r>
-        <w:t xml:space="preserve"> Thus, given a route schedule, the transit system should be fully auto</w:t>
-      </w:r>
-      <w:r>
-        <w:rPr>
-          <w:rFonts w:hint="eastAsia"/>
-          <w:lang w:eastAsia="zh-CN"/>
-        </w:rPr>
-        <w:t>matic</w:t>
-      </w:r>
-      <w:r>
-        <w:t>.</w:t>
-      </w:r>
-    </w:p>
-    <w:p>
-      <w:pPr>
-        <w:pStyle w:val="3"/>
-        <w:rPr>
-          <w:rFonts w:eastAsia="Arial"/>
-        </w:rPr>
-      </w:pPr>
-      <w:bookmarkStart w:id="291" w:name="_Toc320122551"/>
-      <w:r>
-        <w:rPr>
-          <w:rFonts w:eastAsia="Arial"/>
-        </w:rPr>
-        <w:t>Product function</w:t>
-      </w:r>
-      <w:bookmarkEnd w:id="290"/>
-      <w:bookmarkEnd w:id="291"/>
-    </w:p>
-    <w:p>
-      <w:pPr>
-        <w:pStyle w:val="4"/>
-        <w:rPr>
-          <w:rFonts w:eastAsia="Arial"/>
-        </w:rPr>
-      </w:pPr>
-      <w:r>
-        <w:rPr>
-          <w:rFonts w:eastAsia="Arial"/>
-        </w:rPr>
-        <w:t xml:space="preserve">The track controller </w:t>
-      </w:r>
-      <w:r>
-        <w:rPr>
-          <w:rFonts w:eastAsia="Arial"/>
-        </w:rPr>
-        <w:t>shall c</w:t>
-      </w:r>
-      <w:r>
-        <w:rPr>
-          <w:rFonts w:eastAsia="Arial"/>
-        </w:rPr>
-        <w:t>ontrol the switching of the track</w:t>
-      </w:r>
-      <w:r>
-        <w:rPr>
-          <w:rFonts w:eastAsia="Arial"/>
-        </w:rPr>
-        <w:t xml:space="preserve"> in a safety critical manner</w:t>
-      </w:r>
-    </w:p>
-    <w:p>
-      <w:pPr>
-        <w:pStyle w:val="4"/>
-        <w:rPr>
-          <w:rFonts w:eastAsia="Arial"/>
-        </w:rPr>
-      </w:pPr>
-      <w:r>
-        <w:rPr>
-          <w:rFonts w:eastAsia="Arial"/>
-        </w:rPr>
-        <w:t xml:space="preserve">The track controller </w:t>
-      </w:r>
-      <w:r>
-        <w:rPr>
-          <w:rFonts w:eastAsia="Arial"/>
-        </w:rPr>
-        <w:t>shall control</w:t>
-      </w:r>
-      <w:r>
-        <w:rPr>
-          <w:rFonts w:eastAsia="Arial"/>
-        </w:rPr>
-        <w:t xml:space="preserve"> the railway crossing</w:t>
-      </w:r>
-    </w:p>
-    <w:p>
-      <w:pPr>
-        <w:pStyle w:val="5"/>
-        <w:rPr>
-          <w:rFonts w:eastAsia="Arial"/>
-        </w:rPr>
-      </w:pPr>
-      <w:r>
-        <w:rPr>
-          <w:rFonts w:eastAsia="Arial"/>
-        </w:rPr>
-        <w:t xml:space="preserve">The track controller </w:t>
-      </w:r>
-      <w:r>
-        <w:rPr>
-          <w:rFonts w:eastAsia="Arial"/>
-        </w:rPr>
-        <w:t>shall cont</w:t>
-      </w:r>
-      <w:r>
-        <w:rPr>
-          <w:rFonts w:eastAsia="Arial"/>
-        </w:rPr>
-        <w:t>rol the railway crossing lights</w:t>
-      </w:r>
-    </w:p>
-    <w:p>
-      <w:pPr>
-        <w:pStyle w:val="5"/>
-        <w:rPr>
-          <w:rFonts w:eastAsia="Arial"/>
-        </w:rPr>
-      </w:pPr>
-      <w:r>
-        <w:rPr>
-          <w:rFonts w:eastAsia="Arial"/>
-        </w:rPr>
-        <w:t xml:space="preserve">The track controller </w:t>
-      </w:r>
-      <w:r>
-        <w:rPr>
-          <w:rFonts w:eastAsia="Arial"/>
-        </w:rPr>
-        <w:t>shall</w:t>
-      </w:r>
-      <w:r>
-        <w:rPr>
-          <w:rFonts w:eastAsia="Arial"/>
-        </w:rPr>
-        <w:t xml:space="preserve"> </w:t>
-      </w:r>
-      <w:r>
-        <w:rPr>
-          <w:rFonts w:eastAsia="Arial"/>
-        </w:rPr>
-        <w:t xml:space="preserve">control the railway crossing </w:t>
-      </w:r>
-      <w:r>
-        <w:rPr>
-          <w:rFonts w:eastAsia="Arial"/>
-        </w:rPr>
-        <w:t>cross bar</w:t>
-      </w:r>
-    </w:p>
-    <w:p>
-      <w:pPr>
-        <w:pStyle w:val="4"/>
-        <w:rPr>
-          <w:rFonts w:eastAsia="Arial"/>
-        </w:rPr>
-      </w:pPr>
-      <w:r>
-        <w:rPr>
-          <w:rFonts w:eastAsia="Arial"/>
-        </w:rPr>
-        <w:t xml:space="preserve">The track controller </w:t>
-      </w:r>
-      <w:r>
-        <w:rPr>
-          <w:rFonts w:eastAsia="Arial"/>
-        </w:rPr>
-        <w:t>shall detect the state of each block, including</w:t>
-      </w:r>
-      <w:r>
-        <w:rPr>
-          <w:rFonts w:eastAsia="Arial"/>
-        </w:rPr>
-        <w:t>:</w:t>
-      </w:r>
-    </w:p>
-    <w:p>
-      <w:pPr>
-        <w:pStyle w:val="5"/>
-        <w:rPr>
-          <w:rFonts w:eastAsia="Arial"/>
-        </w:rPr>
-      </w:pPr>
-      <w:r>
-        <w:rPr>
-          <w:rFonts w:eastAsia="Arial"/>
-        </w:rPr>
-        <w:t>T</w:t>
-      </w:r>
-      <w:r>
-        <w:rPr>
-          <w:rFonts w:eastAsia="Arial"/>
-        </w:rPr>
-        <w:t>he presence of train</w:t>
-      </w:r>
-      <w:r>
-        <w:rPr>
-          <w:rFonts w:eastAsia="Arial"/>
-        </w:rPr>
-        <w:t>s in a block</w:t>
-      </w:r>
-    </w:p>
-    <w:p>
-      <w:pPr>
-        <w:pStyle w:val="5"/>
-        <w:rPr>
-          <w:rFonts w:eastAsia="Arial"/>
-        </w:rPr>
-      </w:pPr>
-      <w:r>
-        <w:rPr>
-          <w:rFonts w:eastAsia="Arial"/>
-        </w:rPr>
-        <w:t>B</w:t>
-      </w:r>
-      <w:r>
-        <w:rPr>
-          <w:rFonts w:eastAsia="Arial"/>
-        </w:rPr>
-        <w:t>roken rails</w:t>
-      </w:r>
-      <w:r>
-        <w:rPr>
-          <w:rFonts w:eastAsia="Arial"/>
-        </w:rPr>
-        <w:t xml:space="preserve"> in a block</w:t>
-      </w:r>
-    </w:p>
-    <w:p>
-      <w:pPr>
-        <w:pStyle w:val="5"/>
-        <w:rPr>
-          <w:rFonts w:eastAsia="Arial"/>
-        </w:rPr>
-      </w:pPr>
-      <w:r>
-        <w:rPr>
-          <w:rFonts w:eastAsia="Arial"/>
-        </w:rPr>
-        <w:t>A track circuit failure in a block</w:t>
-      </w:r>
-    </w:p>
-    <w:p>
-      <w:pPr>
-        <w:pStyle w:val="5"/>
-        <w:rPr>
-          <w:rFonts w:eastAsia="Arial"/>
-        </w:rPr>
-      </w:pPr>
-      <w:r>
-        <w:rPr>
-          <w:rFonts w:eastAsia="Arial"/>
-        </w:rPr>
-        <w:lastRenderedPageBreak/>
-        <w:t>A power failure in a block</w:t>
-      </w:r>
-    </w:p>
-    <w:p>
-      <w:pPr>
-        <w:pStyle w:val="4"/>
-        <w:rPr>
-          <w:rFonts w:eastAsia="Arial"/>
-        </w:rPr>
-      </w:pPr>
-      <w:r>
-        <w:rPr>
-          <w:rFonts w:eastAsia="Arial"/>
-        </w:rPr>
-        <w:t xml:space="preserve">The track controller </w:t>
-      </w:r>
-      <w:r>
-        <w:rPr>
-          <w:rFonts w:eastAsia="Arial"/>
-        </w:rPr>
-        <w:t xml:space="preserve">shall be </w:t>
-      </w:r>
-      <w:r>
-        <w:rPr>
-          <w:rFonts w:eastAsia="Arial"/>
-        </w:rPr>
-        <w:t>a programmable unit that</w:t>
-      </w:r>
-      <w:r>
-        <w:rPr>
-          <w:rFonts w:eastAsia="Arial"/>
-        </w:rPr>
-        <w:t xml:space="preserve"> operates according to Boolean logic provided by the CTC</w:t>
-      </w:r>
-      <w:r>
-        <w:rPr>
-          <w:rFonts w:eastAsia="Arial"/>
-        </w:rPr>
-        <w:t xml:space="preserve">. </w:t>
-      </w:r>
-    </w:p>
-    <w:p>
-      <w:pPr>
-        <w:pStyle w:val="5"/>
-        <w:rPr>
-          <w:rFonts w:eastAsia="Arial"/>
-        </w:rPr>
-      </w:pPr>
-      <w:r>
-        <w:rPr>
-          <w:rFonts w:eastAsia="Arial"/>
-        </w:rPr>
-        <w:t xml:space="preserve">The program </w:t>
-      </w:r>
-      <w:r>
-        <w:rPr>
-          <w:rFonts w:eastAsia="Arial"/>
-        </w:rPr>
-        <w:t>shall</w:t>
-      </w:r>
-      <w:r>
-        <w:rPr>
-          <w:rFonts w:eastAsia="Arial"/>
-        </w:rPr>
-        <w:t xml:space="preserve"> be specifiable separately from the implementation of the track controller.</w:t>
-      </w:r>
-    </w:p>
-    <w:p>
-      <w:pPr>
-        <w:pStyle w:val="2"/>
-        <w:rPr>
-          <w:rFonts w:eastAsia="Arial"/>
-        </w:rPr>
-      </w:pPr>
-      <w:bookmarkStart w:id="292" w:name="h.91ba9k-vu59xp"/>
-      <w:bookmarkStart w:id="293" w:name="h.y746sj-t0dedb"/>
-      <w:bookmarkStart w:id="294" w:name="h.d1obiq-oghlbw"/>
-      <w:bookmarkStart w:id="295" w:name="_Toc314173790"/>
-      <w:bookmarkStart w:id="296" w:name="_Toc320122552"/>
-      <w:bookmarkEnd w:id="292"/>
-      <w:bookmarkEnd w:id="293"/>
-      <w:bookmarkEnd w:id="294"/>
-      <w:r>
-        <w:rPr>
-          <w:rFonts w:eastAsia="Arial"/>
-        </w:rPr>
-        <w:t>Software System Attributes</w:t>
-      </w:r>
-      <w:bookmarkEnd w:id="295"/>
-      <w:bookmarkEnd w:id="296"/>
-    </w:p>
-    <w:p>
-      <w:pPr>
-        <w:pStyle w:val="3"/>
-        <w:rPr>
-          <w:rFonts w:eastAsia="Arial"/>
-        </w:rPr>
-      </w:pPr>
-      <w:bookmarkStart w:id="297" w:name="h.mmafhh-3feg73"/>
-      <w:bookmarkStart w:id="298" w:name="_Toc314173791"/>
-      <w:bookmarkStart w:id="299" w:name="_Toc320122553"/>
-      <w:bookmarkEnd w:id="297"/>
-      <w:r>
-        <w:rPr>
-          <w:rFonts w:eastAsia="Arial"/>
-        </w:rPr>
-        <w:t>Reliability</w:t>
-      </w:r>
-      <w:bookmarkEnd w:id="298"/>
-      <w:bookmarkEnd w:id="299"/>
-    </w:p>
-    <w:p>
-      <w:pPr>
-        <w:rPr>
-          <w:rFonts w:eastAsia="Arial"/>
-        </w:rPr>
-      </w:pPr>
-      <w:r>
-        <w:rPr>
-          <w:rFonts w:eastAsia="Arial"/>
-        </w:rPr>
-        <w:t>The system shall operate a successful simulation in a fail-safe manner.</w:t>
-      </w:r>
-      <w:bookmarkStart w:id="300" w:name="h.30m5pi-a8pj9p"/>
-      <w:bookmarkEnd w:id="300"/>
-      <w:r>
-        <w:rPr>
-          <w:rFonts w:eastAsia="Arial"/>
-        </w:rPr>
-        <w:t xml:space="preserve"> The wayside controller in a safety critical component that directly affects the transit system and the lives of people you ride it. Therefore, this component should be 100% reliable and should account for all possible failures.</w:t>
-      </w:r>
-    </w:p>
-    <w:p>
-      <w:pPr>
-        <w:pStyle w:val="3"/>
-        <w:rPr>
-          <w:rFonts w:eastAsia="Arial"/>
-        </w:rPr>
-      </w:pPr>
-      <w:bookmarkStart w:id="301" w:name="h.s53a8q-jpvj6h"/>
-      <w:bookmarkStart w:id="302" w:name="_Toc314173793"/>
-      <w:bookmarkStart w:id="303" w:name="_Toc320122554"/>
-      <w:bookmarkEnd w:id="301"/>
-      <w:r>
-        <w:rPr>
-          <w:rFonts w:eastAsia="Arial"/>
-        </w:rPr>
-        <w:t>Security</w:t>
-      </w:r>
-      <w:bookmarkEnd w:id="302"/>
-      <w:bookmarkEnd w:id="303"/>
-    </w:p>
-    <w:p>
-      <w:pPr>
-        <w:rPr>
-          <w:rFonts w:eastAsia="Arial"/>
-        </w:rPr>
-      </w:pPr>
-      <w:r>
-        <w:rPr>
-          <w:rFonts w:eastAsia="Arial"/>
-        </w:rPr>
-        <w:t xml:space="preserve">The </w:t>
-      </w:r>
-      <w:bookmarkStart w:id="304" w:name="h.89h70y-pxpzvg"/>
-      <w:bookmarkEnd w:id="304"/>
-      <w:r>
-        <w:rPr>
-          <w:rFonts w:eastAsia="Arial"/>
-        </w:rPr>
-        <w:t>wayside controller shall operate in a secure manner. It is essential that the controller not be accessed or operated by any other component other than the CTC. Since this is a simulation and there is no actual physical entity, then physical tampering with the module is not a threat. However, the module will be built so as to “hide and abstract” crucial mechanisms within the software library.</w:t>
-      </w:r>
-    </w:p>
-    <w:p>
-      <w:pPr>
-        <w:pStyle w:val="3"/>
-        <w:rPr>
-          <w:rFonts w:eastAsia="Arial"/>
-        </w:rPr>
-      </w:pPr>
-      <w:bookmarkStart w:id="305" w:name="h.g6mm44-8w7uky"/>
-      <w:bookmarkStart w:id="306" w:name="_Toc314173795"/>
-      <w:bookmarkStart w:id="307" w:name="_Toc320122555"/>
-      <w:bookmarkEnd w:id="305"/>
-      <w:r>
-        <w:rPr>
-          <w:rFonts w:eastAsia="Arial"/>
-        </w:rPr>
-        <w:t>Portability</w:t>
-      </w:r>
-      <w:bookmarkEnd w:id="306"/>
-      <w:bookmarkEnd w:id="307"/>
-    </w:p>
-    <w:p>
-      <w:pPr>
-        <w:rPr>
-          <w:rFonts w:eastAsia="Arial"/>
-        </w:rPr>
-      </w:pPr>
-      <w:r>
-        <w:rPr>
-          <w:rFonts w:eastAsia="Arial"/>
-        </w:rPr>
-        <w:t xml:space="preserve">The software requires </w:t>
-      </w:r>
-      <w:ins w:id="308" w:author="Liu" w:date="2012-03-21T18:51:00Z">
-        <w:r>
-          <w:rPr>
-            <w:rFonts w:hint="eastAsia"/>
-            <w:lang w:eastAsia="zh-CN"/>
-          </w:rPr>
-          <w:t xml:space="preserve">the target machines </w:t>
-        </w:r>
-      </w:ins>
-      <w:r>
-        <w:rPr>
-          <w:rFonts w:eastAsia="Arial"/>
-        </w:rPr>
-        <w:t>Windows .NET Framework version 4.0</w:t>
-      </w:r>
-      <w:ins w:id="309" w:author="Liu" w:date="2012-03-21T18:51:00Z">
-        <w:r>
-          <w:rPr>
-            <w:rFonts w:hint="eastAsia"/>
-            <w:lang w:eastAsia="zh-CN"/>
-          </w:rPr>
-          <w:t xml:space="preserve"> and Windows 7 and with at least 4MB free disk space and 2GB memory</w:t>
-        </w:r>
-      </w:ins>
-      <w:r>
-        <w:rPr>
-          <w:rFonts w:eastAsia="Arial"/>
-        </w:rPr>
-        <w:t>.</w:t>
-      </w:r>
-    </w:p>
-    <w:p>
-      <w:pPr>
-        <w:pStyle w:val="3"/>
-        <w:rPr>
-          <w:rFonts w:eastAsia="Arial"/>
-        </w:rPr>
-      </w:pPr>
-      <w:bookmarkStart w:id="310" w:name="h.b4vl90-u6yc2n"/>
-      <w:bookmarkStart w:id="311" w:name="_Toc314173796"/>
-      <w:bookmarkStart w:id="312" w:name="_Toc320122556"/>
+      <w:bookmarkStart w:id="309" w:name="h.b4vl90-u6yc2n"/>
+      <w:bookmarkStart w:id="310" w:name="_Toc314173796"/>
+      <w:bookmarkStart w:id="311" w:name="_Toc320122556"/>
+      <w:bookmarkEnd w:id="309"/>
+      <w:r>
+        <w:rPr>
+          <w:rFonts w:eastAsia="Arial"/>
+        </w:rPr>
+        <w:t>Performance</w:t>
+      </w:r>
       <w:bookmarkEnd w:id="310"/>
-      <w:r>
-        <w:rPr>
-          <w:rFonts w:eastAsia="Arial"/>
-        </w:rPr>
-        <w:t>Performance</w:t>
-      </w:r>
       <w:bookmarkEnd w:id="311"/>
+    </w:p>
+    <w:p>
+      <w:pPr>
+        <w:rPr>
+          <w:rFonts w:eastAsia="Arial"/>
+        </w:rPr>
+      </w:pPr>
+      <w:r>
+        <w:rPr>
+          <w:rFonts w:eastAsia="Arial"/>
+        </w:rPr>
+        <w:t>The system shall respond to user input in a timely manner and successfully simulate a realistic transit system.</w:t>
+      </w:r>
+      <w:r>
+        <w:rPr>
+          <w:rFonts w:eastAsia="Arial"/>
+        </w:rPr>
+        <w:t xml:space="preserve"> The wayside controller needs to make accurate decisions in a timely manner in order to operate safely and properly. It is safety critical the even under the most stressful conditions, the system and components operate in a fail-safe manner.</w:t>
+      </w:r>
+      <w:bookmarkStart w:id="312" w:name="h.d1dnt9-gij4z3"/>
       <w:bookmarkEnd w:id="312"/>
-    </w:p>
-    <w:p>
-      <w:pPr>
-        <w:rPr>
-          <w:rFonts w:eastAsia="Arial"/>
-        </w:rPr>
-      </w:pPr>
-      <w:r>
-        <w:rPr>
-          <w:rFonts w:eastAsia="Arial"/>
-        </w:rPr>
-        <w:t>The system shall respond to user input in a timely manner and successfully simulate a realistic transit system.</w:t>
-      </w:r>
-      <w:r>
-        <w:rPr>
-          <w:rFonts w:eastAsia="Arial"/>
-        </w:rPr>
-        <w:t xml:space="preserve"> The wayside controller needs to make accurate decisions in a timely manner in order to operate safely and properly. It is safety critical the even under the most stressful conditions, the system and components operate in a fail-safe manner.</w:t>
-      </w:r>
-      <w:bookmarkStart w:id="313" w:name="h.d1dnt9-gij4z3"/>
-      <w:bookmarkEnd w:id="313"/>
     </w:p>
     <w:sectPr>
       <w:pgSz w:w="12240" w:h="15840" w:code="1"/>
@@ -14363,52 +14110,52 @@
     </dgm:pt>
   </dgm:ptLst>
   <dgm:cxnLst>
-    <dgm:cxn modelId="{7BD81A31-42F7-469B-ACAC-7A8E4AB8B8E1}" type="presOf" srcId="{2FB04D46-F73D-4A1A-9432-4E7D77FCC15C}" destId="{71774139-1E61-4419-B293-98DF49A58EBF}" srcOrd="0" destOrd="0" presId="urn:microsoft.com/office/officeart/2005/8/layout/radial5"/>
-    <dgm:cxn modelId="{C675A1A3-517B-4ECA-8712-A41BCCFF2572}" type="presOf" srcId="{7B71AFCE-C74F-4A18-96D1-F62F66109D20}" destId="{A35D07D8-9ADF-4040-B68C-F7708069694E}" srcOrd="0" destOrd="0" presId="urn:microsoft.com/office/officeart/2005/8/layout/radial5"/>
     <dgm:cxn modelId="{60973CF0-EF48-4191-B774-C5B2A50CA18B}" srcId="{BC8B0158-A2E8-472C-8D89-DC33F15F8C20}" destId="{D3217CA7-50FF-42F2-A76E-1FA61E4EE154}" srcOrd="0" destOrd="0" parTransId="{FA20BDB2-3CDC-416D-A0EB-A1FDCE319061}" sibTransId="{947D0D25-3E8F-49E9-AE8E-8F98B376A3D7}"/>
-    <dgm:cxn modelId="{E087EEFD-93FB-476C-8AA3-B59B7695E89B}" type="presOf" srcId="{04A8CC71-8192-4695-AE15-E673195718B5}" destId="{49B7B535-B281-44E0-B8AD-807E396FE72A}" srcOrd="0" destOrd="0" presId="urn:microsoft.com/office/officeart/2005/8/layout/radial5"/>
-    <dgm:cxn modelId="{4F1B030C-07B7-48A8-B79F-E2629DB19DC2}" type="presOf" srcId="{D68C96A0-ACEC-421D-BB69-DC1254F0FF6A}" destId="{96B176AC-B1ED-4CD2-8DAE-C9B3F68D01C5}" srcOrd="0" destOrd="0" presId="urn:microsoft.com/office/officeart/2005/8/layout/radial5"/>
+    <dgm:cxn modelId="{7581874F-6F7B-466E-AF38-B2A09A964361}" type="presOf" srcId="{C8A78844-48B8-4B18-B738-56A4587E37CC}" destId="{A12F4B8D-DCE3-46AB-B38C-96DE2C607EE7}" srcOrd="0" destOrd="0" presId="urn:microsoft.com/office/officeart/2005/8/layout/radial5"/>
+    <dgm:cxn modelId="{7778A5EF-DBC3-4DFF-8094-957B3A0E53E6}" type="presOf" srcId="{D3217CA7-50FF-42F2-A76E-1FA61E4EE154}" destId="{3B376B70-B838-4CC1-A802-6E9897ACE93D}" srcOrd="0" destOrd="0" presId="urn:microsoft.com/office/officeart/2005/8/layout/radial5"/>
     <dgm:cxn modelId="{DE716FDD-F135-43D8-863C-F3B44143F445}" srcId="{D3217CA7-50FF-42F2-A76E-1FA61E4EE154}" destId="{6760CB80-6CA2-4DAD-BEAA-2560D18DDFE0}" srcOrd="2" destOrd="0" parTransId="{2FB04D46-F73D-4A1A-9432-4E7D77FCC15C}" sibTransId="{1D3EB257-CC84-495B-87D8-9E1609B4DDD8}"/>
-    <dgm:cxn modelId="{CFBA701C-5AB1-45E0-9963-81CBE54C9C3F}" type="presOf" srcId="{EE90B05E-6808-4ED9-9462-7CF2E73042CD}" destId="{934FDA5B-1D2C-4CE3-857E-D7872428D398}" srcOrd="0" destOrd="0" presId="urn:microsoft.com/office/officeart/2005/8/layout/radial5"/>
-    <dgm:cxn modelId="{DA68D0C9-6F26-4ABF-BA22-2B4E8183FE7D}" type="presOf" srcId="{7607AE78-DBE6-41E9-8190-F4AF8FBC173B}" destId="{AE9E8014-5249-4B90-BF75-E5555AA6370D}" srcOrd="0" destOrd="0" presId="urn:microsoft.com/office/officeart/2005/8/layout/radial5"/>
-    <dgm:cxn modelId="{00D5FCAB-6999-40F4-92E9-9B71746D8962}" type="presOf" srcId="{6760CB80-6CA2-4DAD-BEAA-2560D18DDFE0}" destId="{6C6F595B-E7A7-48B5-BB04-7A488D24ED50}" srcOrd="0" destOrd="0" presId="urn:microsoft.com/office/officeart/2005/8/layout/radial5"/>
+    <dgm:cxn modelId="{50E479AF-7501-48F9-9B28-781DD03EAA1D}" type="presOf" srcId="{2F41BBF0-1B02-43AD-8E6F-AB2C6E54FF48}" destId="{F89A5EB1-85D7-40FD-B9F1-4813E0EC473F}" srcOrd="1" destOrd="0" presId="urn:microsoft.com/office/officeart/2005/8/layout/radial5"/>
+    <dgm:cxn modelId="{E909F65F-9964-4204-855F-4AC6C59064E4}" type="presOf" srcId="{2FB04D46-F73D-4A1A-9432-4E7D77FCC15C}" destId="{0F7498C8-7C9F-4B80-903B-19AD7BE3D993}" srcOrd="1" destOrd="0" presId="urn:microsoft.com/office/officeart/2005/8/layout/radial5"/>
+    <dgm:cxn modelId="{BD4F10F9-E985-45A5-A4DE-C48454DA3AAA}" type="presOf" srcId="{04A8CC71-8192-4695-AE15-E673195718B5}" destId="{49B7B535-B281-44E0-B8AD-807E396FE72A}" srcOrd="0" destOrd="0" presId="urn:microsoft.com/office/officeart/2005/8/layout/radial5"/>
+    <dgm:cxn modelId="{D8746AE3-A2BF-4AB8-9419-B5B163B84C2F}" type="presOf" srcId="{EE90B05E-6808-4ED9-9462-7CF2E73042CD}" destId="{934FDA5B-1D2C-4CE3-857E-D7872428D398}" srcOrd="0" destOrd="0" presId="urn:microsoft.com/office/officeart/2005/8/layout/radial5"/>
     <dgm:cxn modelId="{9B4FA186-1295-44B6-9C36-138747F8A7C4}" srcId="{D3217CA7-50FF-42F2-A76E-1FA61E4EE154}" destId="{04A8CC71-8192-4695-AE15-E673195718B5}" srcOrd="0" destOrd="0" parTransId="{B3BEF92E-AD7D-4E16-86D9-39147B115F00}" sibTransId="{83140C9B-4B93-4B9D-A220-CAD7AF234EBE}"/>
-    <dgm:cxn modelId="{7927567D-1EBF-40CA-9695-30E8DACD60C0}" type="presOf" srcId="{F71CFF49-97C4-493D-8177-8DF693EFEA61}" destId="{29D58484-4081-4324-BFF5-66E0AEAC2E14}" srcOrd="0" destOrd="0" presId="urn:microsoft.com/office/officeart/2005/8/layout/radial5"/>
-    <dgm:cxn modelId="{B5D52F7B-2490-432A-AC94-DA6CE522817F}" type="presOf" srcId="{BC8B0158-A2E8-472C-8D89-DC33F15F8C20}" destId="{8DA03B6B-9E7D-4107-8AB6-42B78A17F3FD}" srcOrd="0" destOrd="0" presId="urn:microsoft.com/office/officeart/2005/8/layout/radial5"/>
-    <dgm:cxn modelId="{53F683F0-67F8-462B-BAA3-8F6B979DC62D}" type="presOf" srcId="{7B71AFCE-C74F-4A18-96D1-F62F66109D20}" destId="{73345C94-04CB-4BAC-AA9A-325DA0CEBF43}" srcOrd="1" destOrd="0" presId="urn:microsoft.com/office/officeart/2005/8/layout/radial5"/>
-    <dgm:cxn modelId="{5CAE931C-15E4-4431-BFAF-9E36579C1FC0}" type="presOf" srcId="{2F41BBF0-1B02-43AD-8E6F-AB2C6E54FF48}" destId="{F89A5EB1-85D7-40FD-B9F1-4813E0EC473F}" srcOrd="1" destOrd="0" presId="urn:microsoft.com/office/officeart/2005/8/layout/radial5"/>
-    <dgm:cxn modelId="{CB3FDFCA-749A-434A-B695-9F27A0CA4456}" type="presOf" srcId="{960A04A4-2ABE-41E7-8D61-E22D80CC8664}" destId="{D913D9DD-37FD-4C39-A264-705E896611AE}" srcOrd="1" destOrd="0" presId="urn:microsoft.com/office/officeart/2005/8/layout/radial5"/>
-    <dgm:cxn modelId="{FCD587FB-1074-4D19-9129-6ABEDEA9A671}" type="presOf" srcId="{B3BEF92E-AD7D-4E16-86D9-39147B115F00}" destId="{E1497299-63C8-4BD0-A593-AC8F687EB428}" srcOrd="1" destOrd="0" presId="urn:microsoft.com/office/officeart/2005/8/layout/radial5"/>
+    <dgm:cxn modelId="{7475DEF8-AE10-4B44-B6EA-6141A004830D}" type="presOf" srcId="{B3BEF92E-AD7D-4E16-86D9-39147B115F00}" destId="{F019D818-5EEF-48CD-AE71-A944B51AA1CF}" srcOrd="0" destOrd="0" presId="urn:microsoft.com/office/officeart/2005/8/layout/radial5"/>
+    <dgm:cxn modelId="{95EFE96A-C028-48EB-9B22-5D02F504FA9D}" type="presOf" srcId="{F71CFF49-97C4-493D-8177-8DF693EFEA61}" destId="{29D58484-4081-4324-BFF5-66E0AEAC2E14}" srcOrd="0" destOrd="0" presId="urn:microsoft.com/office/officeart/2005/8/layout/radial5"/>
+    <dgm:cxn modelId="{F43A957A-4DC0-45F9-B8B0-DB286A371DE3}" type="presOf" srcId="{2F41BBF0-1B02-43AD-8E6F-AB2C6E54FF48}" destId="{7660E109-3F57-4C4D-8CF4-93F06489F6DE}" srcOrd="0" destOrd="0" presId="urn:microsoft.com/office/officeart/2005/8/layout/radial5"/>
     <dgm:cxn modelId="{30DA5EC3-1DEB-45B5-9190-6FD1F0156B74}" srcId="{D3217CA7-50FF-42F2-A76E-1FA61E4EE154}" destId="{EE90B05E-6808-4ED9-9462-7CF2E73042CD}" srcOrd="4" destOrd="0" parTransId="{960A04A4-2ABE-41E7-8D61-E22D80CC8664}" sibTransId="{40CB8CD6-2561-4C5E-9757-CB9294225A21}"/>
-    <dgm:cxn modelId="{85401265-6466-4B6E-9921-EDE575F2C4BF}" type="presOf" srcId="{2FB04D46-F73D-4A1A-9432-4E7D77FCC15C}" destId="{0F7498C8-7C9F-4B80-903B-19AD7BE3D993}" srcOrd="1" destOrd="0" presId="urn:microsoft.com/office/officeart/2005/8/layout/radial5"/>
-    <dgm:cxn modelId="{8D0342C1-D02C-4738-9C27-7CE4B829C4A8}" type="presOf" srcId="{960A04A4-2ABE-41E7-8D61-E22D80CC8664}" destId="{7113305B-168F-4CBC-91A1-74986FB02AFA}" srcOrd="0" destOrd="0" presId="urn:microsoft.com/office/officeart/2005/8/layout/radial5"/>
-    <dgm:cxn modelId="{AB003587-6857-4A18-B9F5-216224068BFB}" type="presOf" srcId="{F71CFF49-97C4-493D-8177-8DF693EFEA61}" destId="{C6E08A74-DF84-4609-B605-D8E197A9950F}" srcOrd="1" destOrd="0" presId="urn:microsoft.com/office/officeart/2005/8/layout/radial5"/>
-    <dgm:cxn modelId="{A37F596E-0986-4F02-AE6F-6D35BBEC1F94}" type="presOf" srcId="{C8A78844-48B8-4B18-B738-56A4587E37CC}" destId="{A12F4B8D-DCE3-46AB-B38C-96DE2C607EE7}" srcOrd="0" destOrd="0" presId="urn:microsoft.com/office/officeart/2005/8/layout/radial5"/>
-    <dgm:cxn modelId="{BD89A09A-F95D-465B-9ADC-91A8006C50F9}" type="presOf" srcId="{B3BEF92E-AD7D-4E16-86D9-39147B115F00}" destId="{F019D818-5EEF-48CD-AE71-A944B51AA1CF}" srcOrd="0" destOrd="0" presId="urn:microsoft.com/office/officeart/2005/8/layout/radial5"/>
-    <dgm:cxn modelId="{D6095A4E-A295-48F5-BD48-C9ADDD2974AB}" type="presOf" srcId="{2F41BBF0-1B02-43AD-8E6F-AB2C6E54FF48}" destId="{7660E109-3F57-4C4D-8CF4-93F06489F6DE}" srcOrd="0" destOrd="0" presId="urn:microsoft.com/office/officeart/2005/8/layout/radial5"/>
+    <dgm:cxn modelId="{49539F65-70A5-4E88-B2B8-147AC202A39E}" type="presOf" srcId="{6760CB80-6CA2-4DAD-BEAA-2560D18DDFE0}" destId="{6C6F595B-E7A7-48B5-BB04-7A488D24ED50}" srcOrd="0" destOrd="0" presId="urn:microsoft.com/office/officeart/2005/8/layout/radial5"/>
+    <dgm:cxn modelId="{AFA14E34-C7BA-4167-AC41-CFDF36F21E04}" type="presOf" srcId="{BC8B0158-A2E8-472C-8D89-DC33F15F8C20}" destId="{8DA03B6B-9E7D-4107-8AB6-42B78A17F3FD}" srcOrd="0" destOrd="0" presId="urn:microsoft.com/office/officeart/2005/8/layout/radial5"/>
+    <dgm:cxn modelId="{4B159BC4-F81A-4FA6-BC51-1284116C8FB8}" type="presOf" srcId="{B3BEF92E-AD7D-4E16-86D9-39147B115F00}" destId="{E1497299-63C8-4BD0-A593-AC8F687EB428}" srcOrd="1" destOrd="0" presId="urn:microsoft.com/office/officeart/2005/8/layout/radial5"/>
+    <dgm:cxn modelId="{5159BE6F-2C8F-4EE0-89CE-A26BE55E0B95}" type="presOf" srcId="{7B71AFCE-C74F-4A18-96D1-F62F66109D20}" destId="{73345C94-04CB-4BAC-AA9A-325DA0CEBF43}" srcOrd="1" destOrd="0" presId="urn:microsoft.com/office/officeart/2005/8/layout/radial5"/>
+    <dgm:cxn modelId="{82B0CD36-F749-4262-95F1-0C1C0F57A42E}" type="presOf" srcId="{960A04A4-2ABE-41E7-8D61-E22D80CC8664}" destId="{7113305B-168F-4CBC-91A1-74986FB02AFA}" srcOrd="0" destOrd="0" presId="urn:microsoft.com/office/officeart/2005/8/layout/radial5"/>
+    <dgm:cxn modelId="{FB305D70-773B-4A6D-9FF0-4F2925663AC1}" type="presOf" srcId="{F71CFF49-97C4-493D-8177-8DF693EFEA61}" destId="{C6E08A74-DF84-4609-B605-D8E197A9950F}" srcOrd="1" destOrd="0" presId="urn:microsoft.com/office/officeart/2005/8/layout/radial5"/>
+    <dgm:cxn modelId="{53EB3302-AFA0-49A9-8019-B309097C1E82}" type="presOf" srcId="{7607AE78-DBE6-41E9-8190-F4AF8FBC173B}" destId="{AE9E8014-5249-4B90-BF75-E5555AA6370D}" srcOrd="0" destOrd="0" presId="urn:microsoft.com/office/officeart/2005/8/layout/radial5"/>
+    <dgm:cxn modelId="{CD0ED7CA-6636-4990-9059-6DCCA7AB54C6}" type="presOf" srcId="{2FB04D46-F73D-4A1A-9432-4E7D77FCC15C}" destId="{71774139-1E61-4419-B293-98DF49A58EBF}" srcOrd="0" destOrd="0" presId="urn:microsoft.com/office/officeart/2005/8/layout/radial5"/>
     <dgm:cxn modelId="{3DE5CDD5-C389-438A-B6B9-FC34B04094BB}" srcId="{D3217CA7-50FF-42F2-A76E-1FA61E4EE154}" destId="{D68C96A0-ACEC-421D-BB69-DC1254F0FF6A}" srcOrd="1" destOrd="0" parTransId="{F71CFF49-97C4-493D-8177-8DF693EFEA61}" sibTransId="{D6453F15-4D57-4270-9398-DBFDEDC47CDD}"/>
+    <dgm:cxn modelId="{8EF1D594-22C7-4DD7-9813-D212CC31A91E}" type="presOf" srcId="{D68C96A0-ACEC-421D-BB69-DC1254F0FF6A}" destId="{96B176AC-B1ED-4CD2-8DAE-C9B3F68D01C5}" srcOrd="0" destOrd="0" presId="urn:microsoft.com/office/officeart/2005/8/layout/radial5"/>
+    <dgm:cxn modelId="{5B9519F9-15FA-48B8-849C-8800DB8E6C66}" type="presOf" srcId="{7B71AFCE-C74F-4A18-96D1-F62F66109D20}" destId="{A35D07D8-9ADF-4040-B68C-F7708069694E}" srcOrd="0" destOrd="0" presId="urn:microsoft.com/office/officeart/2005/8/layout/radial5"/>
     <dgm:cxn modelId="{9A1638C9-E284-4507-B63D-CD41F74D7EB6}" srcId="{D3217CA7-50FF-42F2-A76E-1FA61E4EE154}" destId="{7607AE78-DBE6-41E9-8190-F4AF8FBC173B}" srcOrd="3" destOrd="0" parTransId="{7B71AFCE-C74F-4A18-96D1-F62F66109D20}" sibTransId="{548EC107-1BF6-4DDB-B100-BB4056C3C73B}"/>
+    <dgm:cxn modelId="{9542ED2A-2CE3-462E-ABBE-0E937315F4C4}" type="presOf" srcId="{960A04A4-2ABE-41E7-8D61-E22D80CC8664}" destId="{D913D9DD-37FD-4C39-A264-705E896611AE}" srcOrd="1" destOrd="0" presId="urn:microsoft.com/office/officeart/2005/8/layout/radial5"/>
     <dgm:cxn modelId="{72C4C64F-016E-4122-9764-61C9F0F921A6}" srcId="{D3217CA7-50FF-42F2-A76E-1FA61E4EE154}" destId="{C8A78844-48B8-4B18-B738-56A4587E37CC}" srcOrd="5" destOrd="0" parTransId="{2F41BBF0-1B02-43AD-8E6F-AB2C6E54FF48}" sibTransId="{F958CFC3-7FF4-4A95-8A9C-E6A98A9F81D7}"/>
-    <dgm:cxn modelId="{2B54AF9D-F3B8-4CC8-919C-1724B1367A82}" type="presOf" srcId="{D3217CA7-50FF-42F2-A76E-1FA61E4EE154}" destId="{3B376B70-B838-4CC1-A802-6E9897ACE93D}" srcOrd="0" destOrd="0" presId="urn:microsoft.com/office/officeart/2005/8/layout/radial5"/>
-    <dgm:cxn modelId="{55F6D824-12D2-4763-8791-4390D6D3A201}" type="presParOf" srcId="{8DA03B6B-9E7D-4107-8AB6-42B78A17F3FD}" destId="{3B376B70-B838-4CC1-A802-6E9897ACE93D}" srcOrd="0" destOrd="0" presId="urn:microsoft.com/office/officeart/2005/8/layout/radial5"/>
-    <dgm:cxn modelId="{C692FE7B-D1D4-4B77-B019-3C71CB57E287}" type="presParOf" srcId="{8DA03B6B-9E7D-4107-8AB6-42B78A17F3FD}" destId="{F019D818-5EEF-48CD-AE71-A944B51AA1CF}" srcOrd="1" destOrd="0" presId="urn:microsoft.com/office/officeart/2005/8/layout/radial5"/>
-    <dgm:cxn modelId="{86A2943A-5BE0-4C19-ACBC-759D113229A6}" type="presParOf" srcId="{F019D818-5EEF-48CD-AE71-A944B51AA1CF}" destId="{E1497299-63C8-4BD0-A593-AC8F687EB428}" srcOrd="0" destOrd="0" presId="urn:microsoft.com/office/officeart/2005/8/layout/radial5"/>
-    <dgm:cxn modelId="{2856E30A-8567-4290-8686-EB944E3876A9}" type="presParOf" srcId="{8DA03B6B-9E7D-4107-8AB6-42B78A17F3FD}" destId="{49B7B535-B281-44E0-B8AD-807E396FE72A}" srcOrd="2" destOrd="0" presId="urn:microsoft.com/office/officeart/2005/8/layout/radial5"/>
-    <dgm:cxn modelId="{A06B096F-759A-43DD-B41B-08787B9F8AD7}" type="presParOf" srcId="{8DA03B6B-9E7D-4107-8AB6-42B78A17F3FD}" destId="{29D58484-4081-4324-BFF5-66E0AEAC2E14}" srcOrd="3" destOrd="0" presId="urn:microsoft.com/office/officeart/2005/8/layout/radial5"/>
-    <dgm:cxn modelId="{596C2BA6-9125-4CBC-94BC-C26967ED543D}" type="presParOf" srcId="{29D58484-4081-4324-BFF5-66E0AEAC2E14}" destId="{C6E08A74-DF84-4609-B605-D8E197A9950F}" srcOrd="0" destOrd="0" presId="urn:microsoft.com/office/officeart/2005/8/layout/radial5"/>
-    <dgm:cxn modelId="{B9491B18-75FD-49E4-A715-2D09C7789606}" type="presParOf" srcId="{8DA03B6B-9E7D-4107-8AB6-42B78A17F3FD}" destId="{96B176AC-B1ED-4CD2-8DAE-C9B3F68D01C5}" srcOrd="4" destOrd="0" presId="urn:microsoft.com/office/officeart/2005/8/layout/radial5"/>
-    <dgm:cxn modelId="{D285ADFD-5B9C-49CA-8414-9D23896A3B6B}" type="presParOf" srcId="{8DA03B6B-9E7D-4107-8AB6-42B78A17F3FD}" destId="{71774139-1E61-4419-B293-98DF49A58EBF}" srcOrd="5" destOrd="0" presId="urn:microsoft.com/office/officeart/2005/8/layout/radial5"/>
-    <dgm:cxn modelId="{DF3994EF-41D2-4BFC-81BE-46DC99831CAB}" type="presParOf" srcId="{71774139-1E61-4419-B293-98DF49A58EBF}" destId="{0F7498C8-7C9F-4B80-903B-19AD7BE3D993}" srcOrd="0" destOrd="0" presId="urn:microsoft.com/office/officeart/2005/8/layout/radial5"/>
-    <dgm:cxn modelId="{8F1873C6-DDAA-4647-9E55-CD0050B15697}" type="presParOf" srcId="{8DA03B6B-9E7D-4107-8AB6-42B78A17F3FD}" destId="{6C6F595B-E7A7-48B5-BB04-7A488D24ED50}" srcOrd="6" destOrd="0" presId="urn:microsoft.com/office/officeart/2005/8/layout/radial5"/>
-    <dgm:cxn modelId="{5A05FC05-A5EE-43D1-9187-7E1904453A16}" type="presParOf" srcId="{8DA03B6B-9E7D-4107-8AB6-42B78A17F3FD}" destId="{A35D07D8-9ADF-4040-B68C-F7708069694E}" srcOrd="7" destOrd="0" presId="urn:microsoft.com/office/officeart/2005/8/layout/radial5"/>
-    <dgm:cxn modelId="{3056C096-8510-4F7C-AF9A-D684794DD132}" type="presParOf" srcId="{A35D07D8-9ADF-4040-B68C-F7708069694E}" destId="{73345C94-04CB-4BAC-AA9A-325DA0CEBF43}" srcOrd="0" destOrd="0" presId="urn:microsoft.com/office/officeart/2005/8/layout/radial5"/>
-    <dgm:cxn modelId="{91BCD253-0A5E-4DE6-9844-D10CAD86434A}" type="presParOf" srcId="{8DA03B6B-9E7D-4107-8AB6-42B78A17F3FD}" destId="{AE9E8014-5249-4B90-BF75-E5555AA6370D}" srcOrd="8" destOrd="0" presId="urn:microsoft.com/office/officeart/2005/8/layout/radial5"/>
-    <dgm:cxn modelId="{63FF5CEC-1A4A-47B1-9BC7-38418CF523BE}" type="presParOf" srcId="{8DA03B6B-9E7D-4107-8AB6-42B78A17F3FD}" destId="{7113305B-168F-4CBC-91A1-74986FB02AFA}" srcOrd="9" destOrd="0" presId="urn:microsoft.com/office/officeart/2005/8/layout/radial5"/>
-    <dgm:cxn modelId="{C5DC04CD-2487-47FF-A93F-0EA67A247133}" type="presParOf" srcId="{7113305B-168F-4CBC-91A1-74986FB02AFA}" destId="{D913D9DD-37FD-4C39-A264-705E896611AE}" srcOrd="0" destOrd="0" presId="urn:microsoft.com/office/officeart/2005/8/layout/radial5"/>
-    <dgm:cxn modelId="{752ABC20-7A9D-44A9-9A9F-728FB7A3378D}" type="presParOf" srcId="{8DA03B6B-9E7D-4107-8AB6-42B78A17F3FD}" destId="{934FDA5B-1D2C-4CE3-857E-D7872428D398}" srcOrd="10" destOrd="0" presId="urn:microsoft.com/office/officeart/2005/8/layout/radial5"/>
-    <dgm:cxn modelId="{27F2C282-79AE-4512-B85F-366542AB96D1}" type="presParOf" srcId="{8DA03B6B-9E7D-4107-8AB6-42B78A17F3FD}" destId="{7660E109-3F57-4C4D-8CF4-93F06489F6DE}" srcOrd="11" destOrd="0" presId="urn:microsoft.com/office/officeart/2005/8/layout/radial5"/>
-    <dgm:cxn modelId="{1A9396D8-02CA-40A7-B048-F4AE921FD227}" type="presParOf" srcId="{7660E109-3F57-4C4D-8CF4-93F06489F6DE}" destId="{F89A5EB1-85D7-40FD-B9F1-4813E0EC473F}" srcOrd="0" destOrd="0" presId="urn:microsoft.com/office/officeart/2005/8/layout/radial5"/>
-    <dgm:cxn modelId="{4C38D9A8-2AEE-443F-99B6-BAD0C3FAA966}" type="presParOf" srcId="{8DA03B6B-9E7D-4107-8AB6-42B78A17F3FD}" destId="{A12F4B8D-DCE3-46AB-B38C-96DE2C607EE7}" srcOrd="12" destOrd="0" presId="urn:microsoft.com/office/officeart/2005/8/layout/radial5"/>
+    <dgm:cxn modelId="{30B3EC30-A606-4CEB-986B-355FB92BFD3A}" type="presParOf" srcId="{8DA03B6B-9E7D-4107-8AB6-42B78A17F3FD}" destId="{3B376B70-B838-4CC1-A802-6E9897ACE93D}" srcOrd="0" destOrd="0" presId="urn:microsoft.com/office/officeart/2005/8/layout/radial5"/>
+    <dgm:cxn modelId="{39FFF299-1E57-4246-983C-11C58D61D642}" type="presParOf" srcId="{8DA03B6B-9E7D-4107-8AB6-42B78A17F3FD}" destId="{F019D818-5EEF-48CD-AE71-A944B51AA1CF}" srcOrd="1" destOrd="0" presId="urn:microsoft.com/office/officeart/2005/8/layout/radial5"/>
+    <dgm:cxn modelId="{F210D348-8FC6-4F47-80B4-FF13541DA728}" type="presParOf" srcId="{F019D818-5EEF-48CD-AE71-A944B51AA1CF}" destId="{E1497299-63C8-4BD0-A593-AC8F687EB428}" srcOrd="0" destOrd="0" presId="urn:microsoft.com/office/officeart/2005/8/layout/radial5"/>
+    <dgm:cxn modelId="{0FDAC742-9F21-4623-BF45-8192EB1F7981}" type="presParOf" srcId="{8DA03B6B-9E7D-4107-8AB6-42B78A17F3FD}" destId="{49B7B535-B281-44E0-B8AD-807E396FE72A}" srcOrd="2" destOrd="0" presId="urn:microsoft.com/office/officeart/2005/8/layout/radial5"/>
+    <dgm:cxn modelId="{B2402934-FF83-4156-9377-3A8E739FCD2A}" type="presParOf" srcId="{8DA03B6B-9E7D-4107-8AB6-42B78A17F3FD}" destId="{29D58484-4081-4324-BFF5-66E0AEAC2E14}" srcOrd="3" destOrd="0" presId="urn:microsoft.com/office/officeart/2005/8/layout/radial5"/>
+    <dgm:cxn modelId="{4282EBC8-FEC2-402C-852C-59CA6C46A7FC}" type="presParOf" srcId="{29D58484-4081-4324-BFF5-66E0AEAC2E14}" destId="{C6E08A74-DF84-4609-B605-D8E197A9950F}" srcOrd="0" destOrd="0" presId="urn:microsoft.com/office/officeart/2005/8/layout/radial5"/>
+    <dgm:cxn modelId="{FA7F7FD5-A554-4953-8840-58D61D0709B9}" type="presParOf" srcId="{8DA03B6B-9E7D-4107-8AB6-42B78A17F3FD}" destId="{96B176AC-B1ED-4CD2-8DAE-C9B3F68D01C5}" srcOrd="4" destOrd="0" presId="urn:microsoft.com/office/officeart/2005/8/layout/radial5"/>
+    <dgm:cxn modelId="{F21500AB-9CFD-4F2E-9FF2-0F02232C81E5}" type="presParOf" srcId="{8DA03B6B-9E7D-4107-8AB6-42B78A17F3FD}" destId="{71774139-1E61-4419-B293-98DF49A58EBF}" srcOrd="5" destOrd="0" presId="urn:microsoft.com/office/officeart/2005/8/layout/radial5"/>
+    <dgm:cxn modelId="{88AFFE7F-DCB5-4684-967A-B9873F348601}" type="presParOf" srcId="{71774139-1E61-4419-B293-98DF49A58EBF}" destId="{0F7498C8-7C9F-4B80-903B-19AD7BE3D993}" srcOrd="0" destOrd="0" presId="urn:microsoft.com/office/officeart/2005/8/layout/radial5"/>
+    <dgm:cxn modelId="{DF9A09CE-3355-4955-B461-7CAAC10C869A}" type="presParOf" srcId="{8DA03B6B-9E7D-4107-8AB6-42B78A17F3FD}" destId="{6C6F595B-E7A7-48B5-BB04-7A488D24ED50}" srcOrd="6" destOrd="0" presId="urn:microsoft.com/office/officeart/2005/8/layout/radial5"/>
+    <dgm:cxn modelId="{D90886D3-4A30-4B66-8F98-A3845F0EC57D}" type="presParOf" srcId="{8DA03B6B-9E7D-4107-8AB6-42B78A17F3FD}" destId="{A35D07D8-9ADF-4040-B68C-F7708069694E}" srcOrd="7" destOrd="0" presId="urn:microsoft.com/office/officeart/2005/8/layout/radial5"/>
+    <dgm:cxn modelId="{CFD97049-610E-4609-BF7E-91D532C8EC80}" type="presParOf" srcId="{A35D07D8-9ADF-4040-B68C-F7708069694E}" destId="{73345C94-04CB-4BAC-AA9A-325DA0CEBF43}" srcOrd="0" destOrd="0" presId="urn:microsoft.com/office/officeart/2005/8/layout/radial5"/>
+    <dgm:cxn modelId="{A80EDE24-0791-498D-B650-9828A6BF1D67}" type="presParOf" srcId="{8DA03B6B-9E7D-4107-8AB6-42B78A17F3FD}" destId="{AE9E8014-5249-4B90-BF75-E5555AA6370D}" srcOrd="8" destOrd="0" presId="urn:microsoft.com/office/officeart/2005/8/layout/radial5"/>
+    <dgm:cxn modelId="{4649A340-B2BD-4D03-9C95-EFAE39B02913}" type="presParOf" srcId="{8DA03B6B-9E7D-4107-8AB6-42B78A17F3FD}" destId="{7113305B-168F-4CBC-91A1-74986FB02AFA}" srcOrd="9" destOrd="0" presId="urn:microsoft.com/office/officeart/2005/8/layout/radial5"/>
+    <dgm:cxn modelId="{2ABF394F-ED9B-45EE-B6DC-6CF1A92BABDD}" type="presParOf" srcId="{7113305B-168F-4CBC-91A1-74986FB02AFA}" destId="{D913D9DD-37FD-4C39-A264-705E896611AE}" srcOrd="0" destOrd="0" presId="urn:microsoft.com/office/officeart/2005/8/layout/radial5"/>
+    <dgm:cxn modelId="{F471F930-8B65-4455-B85A-5FA4C8A724A3}" type="presParOf" srcId="{8DA03B6B-9E7D-4107-8AB6-42B78A17F3FD}" destId="{934FDA5B-1D2C-4CE3-857E-D7872428D398}" srcOrd="10" destOrd="0" presId="urn:microsoft.com/office/officeart/2005/8/layout/radial5"/>
+    <dgm:cxn modelId="{AF4F8FC0-B5D1-4E59-9D42-DFCAADABAC11}" type="presParOf" srcId="{8DA03B6B-9E7D-4107-8AB6-42B78A17F3FD}" destId="{7660E109-3F57-4C4D-8CF4-93F06489F6DE}" srcOrd="11" destOrd="0" presId="urn:microsoft.com/office/officeart/2005/8/layout/radial5"/>
+    <dgm:cxn modelId="{4670B915-A222-46D6-8E76-9ED05FD6617E}" type="presParOf" srcId="{7660E109-3F57-4C4D-8CF4-93F06489F6DE}" destId="{F89A5EB1-85D7-40FD-B9F1-4813E0EC473F}" srcOrd="0" destOrd="0" presId="urn:microsoft.com/office/officeart/2005/8/layout/radial5"/>
+    <dgm:cxn modelId="{B188947D-095D-4EB5-8CF8-D0074A34461C}" type="presParOf" srcId="{8DA03B6B-9E7D-4107-8AB6-42B78A17F3FD}" destId="{A12F4B8D-DCE3-46AB-B38C-96DE2C607EE7}" srcOrd="12" destOrd="0" presId="urn:microsoft.com/office/officeart/2005/8/layout/radial5"/>
   </dgm:cxnLst>
   <dgm:bg/>
   <dgm:whole/>
@@ -16942,7 +16689,7 @@
 </file>
 
 <file path=customXml/itemProps1.xml><?xml version="1.0" encoding="utf-8"?>
-<ds:datastoreItem xmlns:ds="http://schemas.openxmlformats.org/officeDocument/2006/customXml" ds:itemID="{26940DF3-D3FA-40A1-8B97-70C4CA8F051C}">
+<ds:datastoreItem xmlns:ds="http://schemas.openxmlformats.org/officeDocument/2006/customXml" ds:itemID="{2F7EAE9B-BAAC-4BB5-AFCA-9875A5F0AD50}">
   <ds:schemaRefs>
     <ds:schemaRef ds:uri="http://schemas.openxmlformats.org/officeDocument/2006/bibliography"/>
   </ds:schemaRefs>

</xml_diff>